<commit_message>
Updated Profiling Report, Driver for "After" code and snapshots for before and after
</commit_message>
<xml_diff>
--- a/Assignment4/Profiling Report.docx
+++ b/Assignment4/Profiling Report.docx
@@ -12,8 +12,10 @@
       </w:pPr>
       <w:r>
         <w:rPr>
+          <w:noProof/>
           <w:sz w:val="28"/>
           <w:szCs w:val="28"/>
+          <w:lang w:val="en-GB"/>
         </w:rPr>
         <w:drawing>
           <wp:anchor distT="0" distB="0" distL="114300" distR="114300" simplePos="0" relativeHeight="251659264" behindDoc="0" locked="0" layoutInCell="1" allowOverlap="1" wp14:anchorId="768142E9" wp14:editId="57F0E06D">
@@ -80,8 +82,10 @@
       </w:r>
       <w:r>
         <w:rPr>
+          <w:noProof/>
           <w:sz w:val="28"/>
           <w:szCs w:val="28"/>
+          <w:lang w:val="en-GB"/>
         </w:rPr>
         <mc:AlternateContent>
           <mc:Choice Requires="wps">
@@ -216,7 +220,6 @@
           <w:rFonts w:ascii="Garamond" w:hAnsi="Garamond"/>
           <w:sz w:val="20"/>
           <w:szCs w:val="20"/>
-          <w:lang w:val="en-GB"/>
         </w:rPr>
       </w:pPr>
       <w:r>
@@ -228,26 +231,26 @@
           <w:lang w:val="en-GB"/>
         </w:rPr>
         <w:drawing>
-          <wp:anchor distT="0" distB="0" distL="114300" distR="114300" simplePos="0" relativeHeight="251661312" behindDoc="1" locked="0" layoutInCell="1" allowOverlap="1" wp14:anchorId="48EFBFE0" wp14:editId="30A0D017">
+          <wp:anchor distT="0" distB="0" distL="114300" distR="114300" simplePos="0" relativeHeight="251682816" behindDoc="1" locked="0" layoutInCell="1" allowOverlap="1" wp14:anchorId="67C18AA3" wp14:editId="06F06CF4">
             <wp:simplePos x="0" y="0"/>
             <wp:positionH relativeFrom="column">
               <wp:posOffset>0</wp:posOffset>
             </wp:positionH>
             <wp:positionV relativeFrom="paragraph">
-              <wp:posOffset>1329690</wp:posOffset>
+              <wp:posOffset>1334770</wp:posOffset>
             </wp:positionV>
-            <wp:extent cx="5724525" cy="2181225"/>
-            <wp:effectExtent l="0" t="0" r="9525" b="9525"/>
+            <wp:extent cx="5728335" cy="2196465"/>
+            <wp:effectExtent l="0" t="0" r="5715" b="0"/>
             <wp:wrapTight wrapText="bothSides">
               <wp:wrapPolygon edited="0">
                 <wp:start x="0" y="0"/>
-                <wp:lineTo x="0" y="21506"/>
-                <wp:lineTo x="21564" y="21506"/>
-                <wp:lineTo x="21564" y="0"/>
+                <wp:lineTo x="0" y="21356"/>
+                <wp:lineTo x="21550" y="21356"/>
+                <wp:lineTo x="21550" y="0"/>
                 <wp:lineTo x="0" y="0"/>
               </wp:wrapPolygon>
             </wp:wrapTight>
-            <wp:docPr id="1" name="Picture 1" descr="Z:\chantelgarcia\Documents\Monash\Units\2014\FIT3140\Assignments\Assignment 4\Profiling\Snapshots\BEFORE\4x3 1.2mp dotSize10.png"/>
+            <wp:docPr id="2" name="Picture 2" descr="Z:\chantelgarcia\Documents\Monash\Units\2014\FIT3140\Assignments\Assignment 4\Profiling\UPDATED Snapshots\Before\3x2 1.2mp dotSize10.png"/>
             <wp:cNvGraphicFramePr>
               <a:graphicFrameLocks xmlns:a="http://schemas.openxmlformats.org/drawingml/2006/main" noChangeAspect="1"/>
             </wp:cNvGraphicFramePr>
@@ -255,7 +258,7 @@
               <a:graphicData uri="http://schemas.openxmlformats.org/drawingml/2006/picture">
                 <pic:pic xmlns:pic="http://schemas.openxmlformats.org/drawingml/2006/picture">
                   <pic:nvPicPr>
-                    <pic:cNvPr id="0" name="Picture 1" descr="Z:\chantelgarcia\Documents\Monash\Units\2014\FIT3140\Assignments\Assignment 4\Profiling\Snapshots\BEFORE\4x3 1.2mp dotSize10.png"/>
+                    <pic:cNvPr id="0" name="Picture 1" descr="Z:\chantelgarcia\Documents\Monash\Units\2014\FIT3140\Assignments\Assignment 4\Profiling\UPDATED Snapshots\Before\3x2 1.2mp dotSize10.png"/>
                     <pic:cNvPicPr>
                       <a:picLocks noChangeAspect="1" noChangeArrowheads="1"/>
                     </pic:cNvPicPr>
@@ -276,7 +279,7 @@
                   <pic:spPr bwMode="auto">
                     <a:xfrm>
                       <a:off x="0" y="0"/>
-                      <a:ext cx="5724525" cy="2181225"/>
+                      <a:ext cx="5728335" cy="2196465"/>
                     </a:xfrm>
                     <a:prstGeom prst="rect">
                       <a:avLst/>
@@ -304,7 +307,25 @@
           <w:sz w:val="20"/>
           <w:szCs w:val="20"/>
         </w:rPr>
-        <w:t xml:space="preserve">Code performance was measured using the VisualVM profiling tool. This was achieved by simplifying the code originally written to perform half-toning on an image to </w:t>
+        <w:t xml:space="preserve">Code performance was measured using the </w:t>
+      </w:r>
+      <w:proofErr w:type="spellStart"/>
+      <w:r>
+        <w:rPr>
+          <w:rFonts w:ascii="Garamond" w:hAnsi="Garamond"/>
+          <w:sz w:val="20"/>
+          <w:szCs w:val="20"/>
+        </w:rPr>
+        <w:t>VisualVM</w:t>
+      </w:r>
+      <w:proofErr w:type="spellEnd"/>
+      <w:r>
+        <w:rPr>
+          <w:rFonts w:ascii="Garamond" w:hAnsi="Garamond"/>
+          <w:sz w:val="20"/>
+          <w:szCs w:val="20"/>
+        </w:rPr>
+        <w:t xml:space="preserve"> profiling tool. This was achieved by simplifying the code originally written to perform half-toning on an image to </w:t>
       </w:r>
       <w:r>
         <w:rPr>
@@ -360,15 +381,33 @@
           <w:sz w:val="20"/>
           <w:szCs w:val="20"/>
         </w:rPr>
-        <w:t xml:space="preserve"> was sitting on this line, Visual</w:t>
-      </w:r>
-      <w:r>
-        <w:rPr>
-          <w:rFonts w:ascii="Garamond" w:hAnsi="Garamond"/>
-          <w:sz w:val="20"/>
-          <w:szCs w:val="20"/>
-        </w:rPr>
-        <w:t>VM was launched and CPU p</w:t>
+        <w:t xml:space="preserve"> was sitting on this line, </w:t>
+      </w:r>
+      <w:proofErr w:type="spellStart"/>
+      <w:r>
+        <w:rPr>
+          <w:rFonts w:ascii="Garamond" w:hAnsi="Garamond"/>
+          <w:sz w:val="20"/>
+          <w:szCs w:val="20"/>
+        </w:rPr>
+        <w:t>Visual</w:t>
+      </w:r>
+      <w:r>
+        <w:rPr>
+          <w:rFonts w:ascii="Garamond" w:hAnsi="Garamond"/>
+          <w:sz w:val="20"/>
+          <w:szCs w:val="20"/>
+        </w:rPr>
+        <w:t>VM</w:t>
+      </w:r>
+      <w:proofErr w:type="spellEnd"/>
+      <w:r>
+        <w:rPr>
+          <w:rFonts w:ascii="Garamond" w:hAnsi="Garamond"/>
+          <w:sz w:val="20"/>
+          <w:szCs w:val="20"/>
+        </w:rPr>
+        <w:t xml:space="preserve"> was launched and CPU p</w:t>
       </w:r>
       <w:r>
         <w:rPr>
@@ -394,6 +433,8 @@
         </w:rPr>
         <w:t xml:space="preserve">, ensuring that the application ran from start to finish through the profiling tool. At the end of the profiling process, a snapshot as seen below was obtained: </w:t>
       </w:r>
+      <w:bookmarkStart w:id="0" w:name="_GoBack"/>
+      <w:bookmarkEnd w:id="0"/>
     </w:p>
     <w:p>
       <w:pPr>
@@ -451,7 +492,27 @@
           <w:szCs w:val="20"/>
           <w:lang w:val="en-GB"/>
         </w:rPr>
-        <w:t xml:space="preserve">The input data used for profiling was a 3 : 2 aspect ratio 1.2 megapixel image, a 4 : 3 aspect ratio 1.2 megapixel image, </w:t>
+        <w:t xml:space="preserve">The input data used for profiling was a </w:t>
+      </w:r>
+      <w:proofErr w:type="gramStart"/>
+      <w:r>
+        <w:rPr>
+          <w:rFonts w:ascii="Garamond" w:hAnsi="Garamond"/>
+          <w:sz w:val="20"/>
+          <w:szCs w:val="20"/>
+          <w:lang w:val="en-GB"/>
+        </w:rPr>
+        <w:t>3 :</w:t>
+      </w:r>
+      <w:proofErr w:type="gramEnd"/>
+      <w:r>
+        <w:rPr>
+          <w:rFonts w:ascii="Garamond" w:hAnsi="Garamond"/>
+          <w:sz w:val="20"/>
+          <w:szCs w:val="20"/>
+          <w:lang w:val="en-GB"/>
+        </w:rPr>
+        <w:t xml:space="preserve"> 2 aspect ratio 1.2 megapixel image, a 4 : 3 aspect ratio 1.2 megapixel image, </w:t>
       </w:r>
       <w:r>
         <w:rPr>
@@ -488,7 +549,27 @@
           <w:szCs w:val="20"/>
           <w:lang w:val="en-GB"/>
         </w:rPr>
-        <w:t xml:space="preserve">The two 1.2 megapixel images were selected for use in testing because the target device (Nexus 7) has a 1.2 megapixel front facing camera. The aspect ratios of 3 : 2 and 4 : 3 were chosen because </w:t>
+        <w:t xml:space="preserve">The two 1.2 megapixel images were selected for use in testing because the target device (Nexus 7) has a 1.2 megapixel front facing camera. The aspect ratios of </w:t>
+      </w:r>
+      <w:proofErr w:type="gramStart"/>
+      <w:r>
+        <w:rPr>
+          <w:rFonts w:ascii="Garamond" w:hAnsi="Garamond"/>
+          <w:sz w:val="20"/>
+          <w:szCs w:val="20"/>
+          <w:lang w:val="en-GB"/>
+        </w:rPr>
+        <w:t>3 :</w:t>
+      </w:r>
+      <w:proofErr w:type="gramEnd"/>
+      <w:r>
+        <w:rPr>
+          <w:rFonts w:ascii="Garamond" w:hAnsi="Garamond"/>
+          <w:sz w:val="20"/>
+          <w:szCs w:val="20"/>
+          <w:lang w:val="en-GB"/>
+        </w:rPr>
+        <w:t xml:space="preserve"> 2 and 4 : 3 were chosen because </w:t>
       </w:r>
       <w:r>
         <w:rPr>
@@ -572,14 +653,25 @@
         </w:rPr>
         <w:t xml:space="preserve">ratio </w:t>
       </w:r>
-      <w:r>
-        <w:rPr>
-          <w:rFonts w:ascii="Garamond" w:hAnsi="Garamond"/>
-          <w:sz w:val="20"/>
-          <w:szCs w:val="20"/>
-          <w:lang w:val="en-GB"/>
-        </w:rPr>
-        <w:t xml:space="preserve">4 : 3 </w:t>
+      <w:proofErr w:type="gramStart"/>
+      <w:r>
+        <w:rPr>
+          <w:rFonts w:ascii="Garamond" w:hAnsi="Garamond"/>
+          <w:sz w:val="20"/>
+          <w:szCs w:val="20"/>
+          <w:lang w:val="en-GB"/>
+        </w:rPr>
+        <w:t>4 :</w:t>
+      </w:r>
+      <w:proofErr w:type="gramEnd"/>
+      <w:r>
+        <w:rPr>
+          <w:rFonts w:ascii="Garamond" w:hAnsi="Garamond"/>
+          <w:sz w:val="20"/>
+          <w:szCs w:val="20"/>
+          <w:lang w:val="en-GB"/>
+        </w:rPr>
+        <w:t xml:space="preserve"> 3 </w:t>
       </w:r>
       <w:r>
         <w:rPr>
@@ -651,7 +743,27 @@
           <w:szCs w:val="20"/>
           <w:lang w:val="en-GB"/>
         </w:rPr>
-        <w:t xml:space="preserve"> user who has the Ye Olde Times app, and there is no guarantee what type of phone that user might have. Thus, in order to cover the worst possible case in which the use</w:t>
+        <w:t xml:space="preserve"> user who has the Ye </w:t>
+      </w:r>
+      <w:proofErr w:type="spellStart"/>
+      <w:r>
+        <w:rPr>
+          <w:rFonts w:ascii="Garamond" w:hAnsi="Garamond"/>
+          <w:sz w:val="20"/>
+          <w:szCs w:val="20"/>
+          <w:lang w:val="en-GB"/>
+        </w:rPr>
+        <w:t>Olde</w:t>
+      </w:r>
+      <w:proofErr w:type="spellEnd"/>
+      <w:r>
+        <w:rPr>
+          <w:rFonts w:ascii="Garamond" w:hAnsi="Garamond"/>
+          <w:sz w:val="20"/>
+          <w:szCs w:val="20"/>
+          <w:lang w:val="en-GB"/>
+        </w:rPr>
+        <w:t xml:space="preserve"> Times app, and there is no guarantee what type of phone that user might have. Thus, in order to cover the worst possible case in which the use</w:t>
       </w:r>
       <w:r>
         <w:rPr>
@@ -669,7 +781,27 @@
           <w:szCs w:val="20"/>
           <w:lang w:val="en-GB"/>
         </w:rPr>
-        <w:t xml:space="preserve"> sending the photo has a camera with the highest megapixel image output on the market, it was decided to include </w:t>
+        <w:t xml:space="preserve"> sending the photo has a camera with the highest megapixel </w:t>
+      </w:r>
+      <w:proofErr w:type="gramStart"/>
+      <w:r>
+        <w:rPr>
+          <w:rFonts w:ascii="Garamond" w:hAnsi="Garamond"/>
+          <w:sz w:val="20"/>
+          <w:szCs w:val="20"/>
+          <w:lang w:val="en-GB"/>
+        </w:rPr>
+        <w:t>image</w:t>
+      </w:r>
+      <w:proofErr w:type="gramEnd"/>
+      <w:r>
+        <w:rPr>
+          <w:rFonts w:ascii="Garamond" w:hAnsi="Garamond"/>
+          <w:sz w:val="20"/>
+          <w:szCs w:val="20"/>
+          <w:lang w:val="en-GB"/>
+        </w:rPr>
+        <w:t xml:space="preserve"> output on the market, it was decided to include </w:t>
       </w:r>
       <w:r>
         <w:rPr>
@@ -714,7 +846,35 @@
           <w:sz w:val="20"/>
           <w:szCs w:val="20"/>
         </w:rPr>
-        <w:t>It was decided to make changes to the convertToGrayscale() method in the Image class</w:t>
+        <w:t xml:space="preserve">It was decided to make changes to the </w:t>
+      </w:r>
+      <w:proofErr w:type="spellStart"/>
+      <w:proofErr w:type="gramStart"/>
+      <w:r>
+        <w:rPr>
+          <w:rFonts w:ascii="Garamond" w:hAnsi="Garamond"/>
+          <w:sz w:val="20"/>
+          <w:szCs w:val="20"/>
+        </w:rPr>
+        <w:t>convertToGrayscale</w:t>
+      </w:r>
+      <w:proofErr w:type="spellEnd"/>
+      <w:r>
+        <w:rPr>
+          <w:rFonts w:ascii="Garamond" w:hAnsi="Garamond"/>
+          <w:sz w:val="20"/>
+          <w:szCs w:val="20"/>
+        </w:rPr>
+        <w:t>(</w:t>
+      </w:r>
+      <w:proofErr w:type="gramEnd"/>
+      <w:r>
+        <w:rPr>
+          <w:rFonts w:ascii="Garamond" w:hAnsi="Garamond"/>
+          <w:sz w:val="20"/>
+          <w:szCs w:val="20"/>
+        </w:rPr>
+        <w:t>) method in the Image class</w:t>
       </w:r>
       <w:r>
         <w:rPr>
@@ -738,7 +898,25 @@
           <w:sz w:val="20"/>
           <w:szCs w:val="20"/>
         </w:rPr>
-        <w:t xml:space="preserve"> (disregarding the write method as it did nothing more than use the Java ImageIO.write() method which is necessary to output the image)</w:t>
+        <w:t xml:space="preserve"> (disregarding the write method as it did nothing more than use the Java </w:t>
+      </w:r>
+      <w:proofErr w:type="spellStart"/>
+      <w:r>
+        <w:rPr>
+          <w:rFonts w:ascii="Garamond" w:hAnsi="Garamond"/>
+          <w:sz w:val="20"/>
+          <w:szCs w:val="20"/>
+        </w:rPr>
+        <w:t>ImageIO.write</w:t>
+      </w:r>
+      <w:proofErr w:type="spellEnd"/>
+      <w:r>
+        <w:rPr>
+          <w:rFonts w:ascii="Garamond" w:hAnsi="Garamond"/>
+          <w:sz w:val="20"/>
+          <w:szCs w:val="20"/>
+        </w:rPr>
+        <w:t>() method which is necessary to output the image)</w:t>
       </w:r>
       <w:r>
         <w:rPr>
@@ -893,8 +1071,6 @@
         </w:rPr>
         <w:t xml:space="preserve"> to make this change because it was </w:t>
       </w:r>
-      <w:bookmarkStart w:id="0" w:name="_GoBack"/>
-      <w:bookmarkEnd w:id="0"/>
       <w:r>
         <w:rPr>
           <w:rFonts w:ascii="Garamond" w:hAnsi="Garamond"/>
@@ -951,8 +1127,10 @@
       <w:r>
         <w:rPr>
           <w:rFonts w:ascii="Garamond" w:hAnsi="Garamond"/>
-          <w:sz w:val="20"/>
-          <w:szCs w:val="20"/>
+          <w:noProof/>
+          <w:sz w:val="20"/>
+          <w:szCs w:val="20"/>
+          <w:lang w:val="en-GB"/>
         </w:rPr>
         <mc:AlternateContent>
           <mc:Choice Requires="wps">
@@ -1070,8 +1248,10 @@
       <w:r>
         <w:rPr>
           <w:rFonts w:ascii="Garamond" w:hAnsi="Garamond"/>
-          <w:sz w:val="20"/>
-          <w:szCs w:val="20"/>
+          <w:noProof/>
+          <w:sz w:val="20"/>
+          <w:szCs w:val="20"/>
+          <w:lang w:val="en-GB"/>
         </w:rPr>
         <w:drawing>
           <wp:anchor distT="0" distB="0" distL="114300" distR="114300" simplePos="0" relativeHeight="251671552" behindDoc="0" locked="0" layoutInCell="1" allowOverlap="1" wp14:anchorId="53431B43" wp14:editId="5079B4E7">
@@ -1136,6 +1316,7 @@
           </wp:anchor>
         </w:drawing>
       </w:r>
+      <w:proofErr w:type="gramStart"/>
       <w:r>
         <w:rPr>
           <w:rFonts w:ascii="Monaco" w:hAnsi="Monaco" w:cs="Courier New"/>
@@ -1148,6 +1329,7 @@
         </w:rPr>
         <w:t>public</w:t>
       </w:r>
+      <w:proofErr w:type="gramEnd"/>
       <w:r>
         <w:rPr>
           <w:rFonts w:ascii="Monaco" w:hAnsi="Monaco" w:cs="Courier New"/>
@@ -1178,7 +1360,29 @@
           <w:szCs w:val="16"/>
           <w:lang w:val="en-GB"/>
         </w:rPr>
-        <w:t xml:space="preserve"> convertToGrayscale()</w:t>
+        <w:t xml:space="preserve"> </w:t>
+      </w:r>
+      <w:proofErr w:type="spellStart"/>
+      <w:r>
+        <w:rPr>
+          <w:rFonts w:ascii="Monaco" w:hAnsi="Monaco" w:cs="Courier New"/>
+          <w:color w:val="000000"/>
+          <w:sz w:val="16"/>
+          <w:szCs w:val="16"/>
+          <w:lang w:val="en-GB"/>
+        </w:rPr>
+        <w:t>convertToGrayscale</w:t>
+      </w:r>
+      <w:proofErr w:type="spellEnd"/>
+      <w:r>
+        <w:rPr>
+          <w:rFonts w:ascii="Monaco" w:hAnsi="Monaco" w:cs="Courier New"/>
+          <w:color w:val="000000"/>
+          <w:sz w:val="16"/>
+          <w:szCs w:val="16"/>
+          <w:lang w:val="en-GB"/>
+        </w:rPr>
+        <w:t>()</w:t>
       </w:r>
     </w:p>
     <w:p>
@@ -1283,6 +1487,7 @@
         </w:rPr>
         <w:tab/>
       </w:r>
+      <w:proofErr w:type="gramStart"/>
       <w:r>
         <w:rPr>
           <w:rFonts w:ascii="Monaco" w:hAnsi="Monaco" w:cs="Courier New"/>
@@ -1295,6 +1500,7 @@
         </w:rPr>
         <w:t>for</w:t>
       </w:r>
+      <w:proofErr w:type="gramEnd"/>
       <w:r>
         <w:rPr>
           <w:rFonts w:ascii="Monaco" w:hAnsi="Monaco" w:cs="Courier New"/>
@@ -1305,6 +1511,7 @@
         </w:rPr>
         <w:t xml:space="preserve"> (</w:t>
       </w:r>
+      <w:proofErr w:type="spellStart"/>
       <w:r>
         <w:rPr>
           <w:rFonts w:ascii="Monaco" w:hAnsi="Monaco" w:cs="Courier New"/>
@@ -1317,15 +1524,60 @@
         </w:rPr>
         <w:t>int</w:t>
       </w:r>
-      <w:r>
-        <w:rPr>
-          <w:rFonts w:ascii="Monaco" w:hAnsi="Monaco" w:cs="Courier New"/>
-          <w:color w:val="000000"/>
-          <w:sz w:val="16"/>
-          <w:szCs w:val="16"/>
-          <w:lang w:val="en-GB"/>
-        </w:rPr>
-        <w:t xml:space="preserve"> i = 0; i &lt; </w:t>
+      <w:proofErr w:type="spellEnd"/>
+      <w:r>
+        <w:rPr>
+          <w:rFonts w:ascii="Monaco" w:hAnsi="Monaco" w:cs="Courier New"/>
+          <w:color w:val="000000"/>
+          <w:sz w:val="16"/>
+          <w:szCs w:val="16"/>
+          <w:lang w:val="en-GB"/>
+        </w:rPr>
+        <w:t xml:space="preserve"> </w:t>
+      </w:r>
+      <w:proofErr w:type="spellStart"/>
+      <w:r>
+        <w:rPr>
+          <w:rFonts w:ascii="Monaco" w:hAnsi="Monaco" w:cs="Courier New"/>
+          <w:color w:val="000000"/>
+          <w:sz w:val="16"/>
+          <w:szCs w:val="16"/>
+          <w:lang w:val="en-GB"/>
+        </w:rPr>
+        <w:t>i</w:t>
+      </w:r>
+      <w:proofErr w:type="spellEnd"/>
+      <w:r>
+        <w:rPr>
+          <w:rFonts w:ascii="Monaco" w:hAnsi="Monaco" w:cs="Courier New"/>
+          <w:color w:val="000000"/>
+          <w:sz w:val="16"/>
+          <w:szCs w:val="16"/>
+          <w:lang w:val="en-GB"/>
+        </w:rPr>
+        <w:t xml:space="preserve"> = 0; </w:t>
+      </w:r>
+      <w:proofErr w:type="spellStart"/>
+      <w:r>
+        <w:rPr>
+          <w:rFonts w:ascii="Monaco" w:hAnsi="Monaco" w:cs="Courier New"/>
+          <w:color w:val="000000"/>
+          <w:sz w:val="16"/>
+          <w:szCs w:val="16"/>
+          <w:lang w:val="en-GB"/>
+        </w:rPr>
+        <w:t>i</w:t>
+      </w:r>
+      <w:proofErr w:type="spellEnd"/>
+      <w:r>
+        <w:rPr>
+          <w:rFonts w:ascii="Monaco" w:hAnsi="Monaco" w:cs="Courier New"/>
+          <w:color w:val="000000"/>
+          <w:sz w:val="16"/>
+          <w:szCs w:val="16"/>
+          <w:lang w:val="en-GB"/>
+        </w:rPr>
+        <w:t xml:space="preserve"> &lt; </w:t>
       </w:r>
       <w:r>
         <w:rPr>
@@ -1345,7 +1597,29 @@
           <w:szCs w:val="16"/>
           <w:lang w:val="en-GB"/>
         </w:rPr>
-        <w:t xml:space="preserve">; i++) </w:t>
+        <w:t xml:space="preserve">; </w:t>
+      </w:r>
+      <w:proofErr w:type="spellStart"/>
+      <w:r>
+        <w:rPr>
+          <w:rFonts w:ascii="Monaco" w:hAnsi="Monaco" w:cs="Courier New"/>
+          <w:color w:val="000000"/>
+          <w:sz w:val="16"/>
+          <w:szCs w:val="16"/>
+          <w:lang w:val="en-GB"/>
+        </w:rPr>
+        <w:t>i</w:t>
+      </w:r>
+      <w:proofErr w:type="spellEnd"/>
+      <w:r>
+        <w:rPr>
+          <w:rFonts w:ascii="Monaco" w:hAnsi="Monaco" w:cs="Courier New"/>
+          <w:color w:val="000000"/>
+          <w:sz w:val="16"/>
+          <w:szCs w:val="16"/>
+          <w:lang w:val="en-GB"/>
+        </w:rPr>
+        <w:t xml:space="preserve">++) </w:t>
       </w:r>
     </w:p>
     <w:p>
@@ -1426,6 +1700,8 @@
         </w:rPr>
         <w:tab/>
       </w:r>
+      <w:proofErr w:type="spellStart"/>
+      <w:proofErr w:type="gramStart"/>
       <w:r>
         <w:rPr>
           <w:rFonts w:ascii="Monaco" w:hAnsi="Monaco" w:cs="Courier New"/>
@@ -1444,8 +1720,20 @@
           <w:szCs w:val="16"/>
           <w:lang w:val="en-GB"/>
         </w:rPr>
-        <w:t>.add(</w:t>
-      </w:r>
+        <w:t>.add</w:t>
+      </w:r>
+      <w:proofErr w:type="spellEnd"/>
+      <w:r>
+        <w:rPr>
+          <w:rFonts w:ascii="Monaco" w:hAnsi="Monaco" w:cs="Courier New"/>
+          <w:color w:val="000000"/>
+          <w:sz w:val="16"/>
+          <w:szCs w:val="16"/>
+          <w:lang w:val="en-GB"/>
+        </w:rPr>
+        <w:t>(</w:t>
+      </w:r>
+      <w:proofErr w:type="gramEnd"/>
       <w:r>
         <w:rPr>
           <w:rFonts w:ascii="Monaco" w:hAnsi="Monaco" w:cs="Courier New"/>
@@ -1466,7 +1754,29 @@
           <w:szCs w:val="16"/>
           <w:lang w:val="en-GB"/>
         </w:rPr>
-        <w:t xml:space="preserve"> ArrayList&lt;Integer&gt;());</w:t>
+        <w:t xml:space="preserve"> </w:t>
+      </w:r>
+      <w:proofErr w:type="spellStart"/>
+      <w:r>
+        <w:rPr>
+          <w:rFonts w:ascii="Monaco" w:hAnsi="Monaco" w:cs="Courier New"/>
+          <w:color w:val="000000"/>
+          <w:sz w:val="16"/>
+          <w:szCs w:val="16"/>
+          <w:lang w:val="en-GB"/>
+        </w:rPr>
+        <w:t>ArrayList</w:t>
+      </w:r>
+      <w:proofErr w:type="spellEnd"/>
+      <w:r>
+        <w:rPr>
+          <w:rFonts w:ascii="Monaco" w:hAnsi="Monaco" w:cs="Courier New"/>
+          <w:color w:val="000000"/>
+          <w:sz w:val="16"/>
+          <w:szCs w:val="16"/>
+          <w:lang w:val="en-GB"/>
+        </w:rPr>
+        <w:t>&lt;Integer&gt;());</w:t>
       </w:r>
     </w:p>
     <w:p>
@@ -1503,6 +1813,7 @@
         <w:tab/>
         <w:t xml:space="preserve">      </w:t>
       </w:r>
+      <w:proofErr w:type="gramStart"/>
       <w:r>
         <w:rPr>
           <w:rFonts w:ascii="Monaco" w:hAnsi="Monaco" w:cs="Courier New"/>
@@ -1515,6 +1826,7 @@
         </w:rPr>
         <w:t>for</w:t>
       </w:r>
+      <w:proofErr w:type="gramEnd"/>
       <w:r>
         <w:rPr>
           <w:rFonts w:ascii="Monaco" w:hAnsi="Monaco" w:cs="Courier New"/>
@@ -1525,6 +1837,7 @@
         </w:rPr>
         <w:t xml:space="preserve"> (</w:t>
       </w:r>
+      <w:proofErr w:type="spellStart"/>
       <w:r>
         <w:rPr>
           <w:rFonts w:ascii="Monaco" w:hAnsi="Monaco" w:cs="Courier New"/>
@@ -1537,6 +1850,7 @@
         </w:rPr>
         <w:t>int</w:t>
       </w:r>
+      <w:proofErr w:type="spellEnd"/>
       <w:r>
         <w:rPr>
           <w:rFonts w:ascii="Monaco" w:hAnsi="Monaco" w:cs="Courier New"/>
@@ -1655,7 +1969,29 @@
           <w:szCs w:val="16"/>
           <w:lang w:val="en-GB"/>
         </w:rPr>
-        <w:t>// Obtain the pixel's red blue and green values</w:t>
+        <w:t xml:space="preserve">// </w:t>
+      </w:r>
+      <w:proofErr w:type="gramStart"/>
+      <w:r>
+        <w:rPr>
+          <w:rFonts w:ascii="Monaco" w:hAnsi="Monaco" w:cs="Courier New"/>
+          <w:color w:val="3F7F5F"/>
+          <w:sz w:val="16"/>
+          <w:szCs w:val="16"/>
+          <w:lang w:val="en-GB"/>
+        </w:rPr>
+        <w:t>Obtain</w:t>
+      </w:r>
+      <w:proofErr w:type="gramEnd"/>
+      <w:r>
+        <w:rPr>
+          <w:rFonts w:ascii="Monaco" w:hAnsi="Monaco" w:cs="Courier New"/>
+          <w:color w:val="3F7F5F"/>
+          <w:sz w:val="16"/>
+          <w:szCs w:val="16"/>
+          <w:lang w:val="en-GB"/>
+        </w:rPr>
+        <w:t xml:space="preserve"> the pixel's red blue and green values</w:t>
       </w:r>
     </w:p>
     <w:p>
@@ -1690,7 +2026,51 @@
           <w:lang w:val="en-GB"/>
         </w:rPr>
         <w:tab/>
-        <w:t xml:space="preserve">        Color pixelRGB = </w:t>
+        <w:t xml:space="preserve">        </w:t>
+      </w:r>
+      <w:proofErr w:type="spellStart"/>
+      <w:r>
+        <w:rPr>
+          <w:rFonts w:ascii="Monaco" w:hAnsi="Monaco" w:cs="Courier New"/>
+          <w:color w:val="000000"/>
+          <w:sz w:val="16"/>
+          <w:szCs w:val="16"/>
+          <w:lang w:val="en-GB"/>
+        </w:rPr>
+        <w:t>Color</w:t>
+      </w:r>
+      <w:proofErr w:type="spellEnd"/>
+      <w:r>
+        <w:rPr>
+          <w:rFonts w:ascii="Monaco" w:hAnsi="Monaco" w:cs="Courier New"/>
+          <w:color w:val="000000"/>
+          <w:sz w:val="16"/>
+          <w:szCs w:val="16"/>
+          <w:lang w:val="en-GB"/>
+        </w:rPr>
+        <w:t xml:space="preserve"> </w:t>
+      </w:r>
+      <w:proofErr w:type="spellStart"/>
+      <w:r>
+        <w:rPr>
+          <w:rFonts w:ascii="Monaco" w:hAnsi="Monaco" w:cs="Courier New"/>
+          <w:color w:val="000000"/>
+          <w:sz w:val="16"/>
+          <w:szCs w:val="16"/>
+          <w:lang w:val="en-GB"/>
+        </w:rPr>
+        <w:t>pixelRGB</w:t>
+      </w:r>
+      <w:proofErr w:type="spellEnd"/>
+      <w:r>
+        <w:rPr>
+          <w:rFonts w:ascii="Monaco" w:hAnsi="Monaco" w:cs="Courier New"/>
+          <w:color w:val="000000"/>
+          <w:sz w:val="16"/>
+          <w:szCs w:val="16"/>
+          <w:lang w:val="en-GB"/>
+        </w:rPr>
+        <w:t xml:space="preserve"> = </w:t>
       </w:r>
       <w:r>
         <w:rPr>
@@ -1712,8 +2092,33 @@
           <w:szCs w:val="16"/>
           <w:lang w:val="en-GB"/>
         </w:rPr>
-        <w:t xml:space="preserve"> Color(</w:t>
-      </w:r>
+        <w:t xml:space="preserve"> </w:t>
+      </w:r>
+      <w:proofErr w:type="spellStart"/>
+      <w:proofErr w:type="gramStart"/>
+      <w:r>
+        <w:rPr>
+          <w:rFonts w:ascii="Monaco" w:hAnsi="Monaco" w:cs="Courier New"/>
+          <w:color w:val="000000"/>
+          <w:sz w:val="16"/>
+          <w:szCs w:val="16"/>
+          <w:lang w:val="en-GB"/>
+        </w:rPr>
+        <w:t>Color</w:t>
+      </w:r>
+      <w:proofErr w:type="spellEnd"/>
+      <w:r>
+        <w:rPr>
+          <w:rFonts w:ascii="Monaco" w:hAnsi="Monaco" w:cs="Courier New"/>
+          <w:color w:val="000000"/>
+          <w:sz w:val="16"/>
+          <w:szCs w:val="16"/>
+          <w:lang w:val="en-GB"/>
+        </w:rPr>
+        <w:t>(</w:t>
+      </w:r>
+      <w:proofErr w:type="spellStart"/>
+      <w:proofErr w:type="gramEnd"/>
       <w:r>
         <w:rPr>
           <w:rFonts w:ascii="Monaco" w:hAnsi="Monaco" w:cs="Courier New"/>
@@ -1732,7 +2137,40 @@
           <w:szCs w:val="16"/>
           <w:lang w:val="en-GB"/>
         </w:rPr>
-        <w:t>.getRGB(j,i));</w:t>
+        <w:t>.getRGB</w:t>
+      </w:r>
+      <w:proofErr w:type="spellEnd"/>
+      <w:r>
+        <w:rPr>
+          <w:rFonts w:ascii="Monaco" w:hAnsi="Monaco" w:cs="Courier New"/>
+          <w:color w:val="000000"/>
+          <w:sz w:val="16"/>
+          <w:szCs w:val="16"/>
+          <w:lang w:val="en-GB"/>
+        </w:rPr>
+        <w:t>(</w:t>
+      </w:r>
+      <w:proofErr w:type="spellStart"/>
+      <w:r>
+        <w:rPr>
+          <w:rFonts w:ascii="Monaco" w:hAnsi="Monaco" w:cs="Courier New"/>
+          <w:color w:val="000000"/>
+          <w:sz w:val="16"/>
+          <w:szCs w:val="16"/>
+          <w:lang w:val="en-GB"/>
+        </w:rPr>
+        <w:t>j,i</w:t>
+      </w:r>
+      <w:proofErr w:type="spellEnd"/>
+      <w:r>
+        <w:rPr>
+          <w:rFonts w:ascii="Monaco" w:hAnsi="Monaco" w:cs="Courier New"/>
+          <w:color w:val="000000"/>
+          <w:sz w:val="16"/>
+          <w:szCs w:val="16"/>
+          <w:lang w:val="en-GB"/>
+        </w:rPr>
+        <w:t>));</w:t>
       </w:r>
     </w:p>
     <w:p>
@@ -1812,14 +2250,36 @@
           <w:szCs w:val="16"/>
           <w:lang w:val="en-GB"/>
         </w:rPr>
-        <w:t xml:space="preserve">// Obtain grey </w:t>
-      </w:r>
+        <w:t xml:space="preserve">// </w:t>
+      </w:r>
+      <w:proofErr w:type="gramStart"/>
       <w:r>
         <w:rPr>
           <w:rFonts w:ascii="Monaco" w:hAnsi="Monaco" w:cs="Courier New"/>
           <w:color w:val="3F7F5F"/>
           <w:sz w:val="16"/>
           <w:szCs w:val="16"/>
+          <w:lang w:val="en-GB"/>
+        </w:rPr>
+        <w:t>Obtain</w:t>
+      </w:r>
+      <w:proofErr w:type="gramEnd"/>
+      <w:r>
+        <w:rPr>
+          <w:rFonts w:ascii="Monaco" w:hAnsi="Monaco" w:cs="Courier New"/>
+          <w:color w:val="3F7F5F"/>
+          <w:sz w:val="16"/>
+          <w:szCs w:val="16"/>
+          <w:lang w:val="en-GB"/>
+        </w:rPr>
+        <w:t xml:space="preserve"> grey </w:t>
+      </w:r>
+      <w:r>
+        <w:rPr>
+          <w:rFonts w:ascii="Monaco" w:hAnsi="Monaco" w:cs="Courier New"/>
+          <w:color w:val="3F7F5F"/>
+          <w:sz w:val="16"/>
+          <w:szCs w:val="16"/>
           <w:u w:val="single"/>
           <w:lang w:val="en-GB"/>
         </w:rPr>
@@ -1835,6 +2295,7 @@
         </w:rPr>
         <w:t xml:space="preserve"> through </w:t>
       </w:r>
+      <w:proofErr w:type="spellStart"/>
       <w:r>
         <w:rPr>
           <w:rFonts w:ascii="Monaco" w:hAnsi="Monaco" w:cs="Courier New"/>
@@ -1846,6 +2307,7 @@
         </w:rPr>
         <w:t>luminocity</w:t>
       </w:r>
+      <w:proofErr w:type="spellEnd"/>
       <w:r>
         <w:rPr>
           <w:rFonts w:ascii="Monaco" w:hAnsi="Monaco" w:cs="Courier New"/>
@@ -1892,6 +2354,8 @@
         <w:tab/>
         <w:t xml:space="preserve">        </w:t>
       </w:r>
+      <w:proofErr w:type="spellStart"/>
+      <w:proofErr w:type="gramStart"/>
       <w:r>
         <w:rPr>
           <w:rFonts w:ascii="Monaco" w:hAnsi="Monaco" w:cs="Courier New"/>
@@ -1904,6 +2368,8 @@
         </w:rPr>
         <w:t>int</w:t>
       </w:r>
+      <w:proofErr w:type="spellEnd"/>
+      <w:proofErr w:type="gramEnd"/>
       <w:r>
         <w:rPr>
           <w:rFonts w:ascii="Monaco" w:hAnsi="Monaco" w:cs="Courier New"/>
@@ -1948,6 +2414,7 @@
         </w:rPr>
         <w:t>(</w:t>
       </w:r>
+      <w:proofErr w:type="gramStart"/>
       <w:r>
         <w:rPr>
           <w:rFonts w:ascii="Monaco" w:hAnsi="Monaco" w:cs="Courier New"/>
@@ -1960,15 +2427,38 @@
         </w:rPr>
         <w:t>int</w:t>
       </w:r>
-      <w:r>
-        <w:rPr>
-          <w:rFonts w:ascii="Monaco" w:hAnsi="Monaco" w:cs="Courier New"/>
-          <w:color w:val="000000"/>
-          <w:sz w:val="16"/>
-          <w:szCs w:val="16"/>
-          <w:lang w:val="en-GB"/>
-        </w:rPr>
-        <w:t>)((pixelRGB.getRed()*0.2126)+(pixelRGB.getGreen()*0.7152)+(pixelRGB.getBlue()*0.0722));</w:t>
+      <w:proofErr w:type="gramEnd"/>
+      <w:r>
+        <w:rPr>
+          <w:rFonts w:ascii="Monaco" w:hAnsi="Monaco" w:cs="Courier New"/>
+          <w:color w:val="000000"/>
+          <w:sz w:val="16"/>
+          <w:szCs w:val="16"/>
+          <w:lang w:val="en-GB"/>
+        </w:rPr>
+        <w:t>)((</w:t>
+      </w:r>
+      <w:proofErr w:type="gramStart"/>
+      <w:r>
+        <w:rPr>
+          <w:rFonts w:ascii="Monaco" w:hAnsi="Monaco" w:cs="Courier New"/>
+          <w:color w:val="000000"/>
+          <w:sz w:val="16"/>
+          <w:szCs w:val="16"/>
+          <w:lang w:val="en-GB"/>
+        </w:rPr>
+        <w:t>pixelRGB.getRed(</w:t>
+      </w:r>
+      <w:proofErr w:type="gramEnd"/>
+      <w:r>
+        <w:rPr>
+          <w:rFonts w:ascii="Monaco" w:hAnsi="Monaco" w:cs="Courier New"/>
+          <w:color w:val="000000"/>
+          <w:sz w:val="16"/>
+          <w:szCs w:val="16"/>
+          <w:lang w:val="en-GB"/>
+        </w:rPr>
+        <w:t>)*0.2126)+(pixelRGB.getGreen()*0.7152)+(pixelRGB.getBlue()*0.0722));</w:t>
       </w:r>
     </w:p>
     <w:p>
@@ -2029,7 +2519,29 @@
           <w:szCs w:val="16"/>
           <w:lang w:val="en-GB"/>
         </w:rPr>
-        <w:t xml:space="preserve">/* If the grey color has not been encountered before, put it into the </w:t>
+        <w:t xml:space="preserve">/* If the grey </w:t>
+      </w:r>
+      <w:proofErr w:type="spellStart"/>
+      <w:r>
+        <w:rPr>
+          <w:rFonts w:ascii="Monaco" w:hAnsi="Monaco" w:cs="Courier New"/>
+          <w:color w:val="3F7F5F"/>
+          <w:sz w:val="16"/>
+          <w:szCs w:val="16"/>
+          <w:lang w:val="en-GB"/>
+        </w:rPr>
+        <w:t>color</w:t>
+      </w:r>
+      <w:proofErr w:type="spellEnd"/>
+      <w:r>
+        <w:rPr>
+          <w:rFonts w:ascii="Monaco" w:hAnsi="Monaco" w:cs="Courier New"/>
+          <w:color w:val="3F7F5F"/>
+          <w:sz w:val="16"/>
+          <w:szCs w:val="16"/>
+          <w:lang w:val="en-GB"/>
+        </w:rPr>
+        <w:t xml:space="preserve"> has not been encountered before, put it into the </w:t>
       </w:r>
     </w:p>
     <w:p>
@@ -2056,6 +2568,8 @@
         </w:rPr>
         <w:t xml:space="preserve"> * </w:t>
       </w:r>
+      <w:proofErr w:type="spellStart"/>
+      <w:proofErr w:type="gramStart"/>
       <w:r>
         <w:rPr>
           <w:rFonts w:ascii="Monaco" w:hAnsi="Monaco" w:cs="Courier New"/>
@@ -2064,19 +2578,33 @@
           <w:szCs w:val="16"/>
           <w:lang w:val="en-GB"/>
         </w:rPr>
-        <w:t xml:space="preserve">greyVarients </w:t>
-      </w:r>
+        <w:t>greyVarients</w:t>
+      </w:r>
+      <w:proofErr w:type="spellEnd"/>
+      <w:proofErr w:type="gramEnd"/>
       <w:r>
         <w:rPr>
           <w:rFonts w:ascii="Monaco" w:hAnsi="Monaco" w:cs="Courier New"/>
           <w:color w:val="3F7F5F"/>
           <w:sz w:val="16"/>
           <w:szCs w:val="16"/>
+          <w:lang w:val="en-GB"/>
+        </w:rPr>
+        <w:t xml:space="preserve"> </w:t>
+      </w:r>
+      <w:proofErr w:type="spellStart"/>
+      <w:r>
+        <w:rPr>
+          <w:rFonts w:ascii="Monaco" w:hAnsi="Monaco" w:cs="Courier New"/>
+          <w:color w:val="3F7F5F"/>
+          <w:sz w:val="16"/>
+          <w:szCs w:val="16"/>
           <w:u w:val="single"/>
           <w:lang w:val="en-GB"/>
         </w:rPr>
         <w:t>hashmap</w:t>
       </w:r>
+      <w:proofErr w:type="spellEnd"/>
       <w:r>
         <w:rPr>
           <w:rFonts w:ascii="Monaco" w:hAnsi="Monaco" w:cs="Courier New"/>
@@ -2130,7 +2658,29 @@
           <w:lang w:val="en-GB"/>
         </w:rPr>
         <w:tab/>
-        <w:t xml:space="preserve">        * grey is encountered again</w:t>
+        <w:t xml:space="preserve">        * </w:t>
+      </w:r>
+      <w:proofErr w:type="gramStart"/>
+      <w:r>
+        <w:rPr>
+          <w:rFonts w:ascii="Monaco" w:hAnsi="Monaco" w:cs="Courier New"/>
+          <w:color w:val="3F7F5F"/>
+          <w:sz w:val="16"/>
+          <w:szCs w:val="16"/>
+          <w:lang w:val="en-GB"/>
+        </w:rPr>
+        <w:t>grey</w:t>
+      </w:r>
+      <w:proofErr w:type="gramEnd"/>
+      <w:r>
+        <w:rPr>
+          <w:rFonts w:ascii="Monaco" w:hAnsi="Monaco" w:cs="Courier New"/>
+          <w:color w:val="3F7F5F"/>
+          <w:sz w:val="16"/>
+          <w:szCs w:val="16"/>
+          <w:lang w:val="en-GB"/>
+        </w:rPr>
+        <w:t xml:space="preserve"> is encountered again</w:t>
       </w:r>
     </w:p>
     <w:p>
@@ -2200,7 +2750,51 @@
           <w:lang w:val="en-GB"/>
         </w:rPr>
         <w:tab/>
-        <w:t xml:space="preserve">        Color greyColor;</w:t>
+        <w:t xml:space="preserve">        </w:t>
+      </w:r>
+      <w:proofErr w:type="spellStart"/>
+      <w:r>
+        <w:rPr>
+          <w:rFonts w:ascii="Monaco" w:hAnsi="Monaco" w:cs="Courier New"/>
+          <w:color w:val="000000"/>
+          <w:sz w:val="16"/>
+          <w:szCs w:val="16"/>
+          <w:lang w:val="en-GB"/>
+        </w:rPr>
+        <w:t>Color</w:t>
+      </w:r>
+      <w:proofErr w:type="spellEnd"/>
+      <w:r>
+        <w:rPr>
+          <w:rFonts w:ascii="Monaco" w:hAnsi="Monaco" w:cs="Courier New"/>
+          <w:color w:val="000000"/>
+          <w:sz w:val="16"/>
+          <w:szCs w:val="16"/>
+          <w:lang w:val="en-GB"/>
+        </w:rPr>
+        <w:t xml:space="preserve"> </w:t>
+      </w:r>
+      <w:proofErr w:type="spellStart"/>
+      <w:r>
+        <w:rPr>
+          <w:rFonts w:ascii="Monaco" w:hAnsi="Monaco" w:cs="Courier New"/>
+          <w:color w:val="000000"/>
+          <w:sz w:val="16"/>
+          <w:szCs w:val="16"/>
+          <w:lang w:val="en-GB"/>
+        </w:rPr>
+        <w:t>greyColor</w:t>
+      </w:r>
+      <w:proofErr w:type="spellEnd"/>
+      <w:r>
+        <w:rPr>
+          <w:rFonts w:ascii="Monaco" w:hAnsi="Monaco" w:cs="Courier New"/>
+          <w:color w:val="000000"/>
+          <w:sz w:val="16"/>
+          <w:szCs w:val="16"/>
+          <w:lang w:val="en-GB"/>
+        </w:rPr>
+        <w:t>;</w:t>
       </w:r>
     </w:p>
     <w:p>
@@ -2237,6 +2831,7 @@
         <w:tab/>
         <w:t xml:space="preserve">        </w:t>
       </w:r>
+      <w:proofErr w:type="gramStart"/>
       <w:r>
         <w:rPr>
           <w:rFonts w:ascii="Monaco" w:hAnsi="Monaco" w:cs="Courier New"/>
@@ -2259,6 +2854,8 @@
         </w:rPr>
         <w:t>(</w:t>
       </w:r>
+      <w:proofErr w:type="spellStart"/>
+      <w:proofErr w:type="gramEnd"/>
       <w:r>
         <w:rPr>
           <w:rFonts w:ascii="Monaco" w:hAnsi="Monaco" w:cs="Courier New"/>
@@ -2277,7 +2874,18 @@
           <w:szCs w:val="16"/>
           <w:lang w:val="en-GB"/>
         </w:rPr>
-        <w:t xml:space="preserve">.get(grey)!= </w:t>
+        <w:t>.get</w:t>
+      </w:r>
+      <w:proofErr w:type="spellEnd"/>
+      <w:r>
+        <w:rPr>
+          <w:rFonts w:ascii="Monaco" w:hAnsi="Monaco" w:cs="Courier New"/>
+          <w:color w:val="000000"/>
+          <w:sz w:val="16"/>
+          <w:szCs w:val="16"/>
+          <w:lang w:val="en-GB"/>
+        </w:rPr>
+        <w:t xml:space="preserve">(grey)!= </w:t>
       </w:r>
       <w:r>
         <w:rPr>
@@ -2345,8 +2953,32 @@
           <w:lang w:val="en-GB"/>
         </w:rPr>
         <w:tab/>
-        <w:t xml:space="preserve">greyColor = </w:t>
-      </w:r>
+      </w:r>
+      <w:proofErr w:type="spellStart"/>
+      <w:proofErr w:type="gramStart"/>
+      <w:r>
+        <w:rPr>
+          <w:rFonts w:ascii="Monaco" w:hAnsi="Monaco" w:cs="Courier New"/>
+          <w:color w:val="000000"/>
+          <w:sz w:val="16"/>
+          <w:szCs w:val="16"/>
+          <w:lang w:val="en-GB"/>
+        </w:rPr>
+        <w:t>greyColor</w:t>
+      </w:r>
+      <w:proofErr w:type="spellEnd"/>
+      <w:proofErr w:type="gramEnd"/>
+      <w:r>
+        <w:rPr>
+          <w:rFonts w:ascii="Monaco" w:hAnsi="Monaco" w:cs="Courier New"/>
+          <w:color w:val="000000"/>
+          <w:sz w:val="16"/>
+          <w:szCs w:val="16"/>
+          <w:lang w:val="en-GB"/>
+        </w:rPr>
+        <w:t xml:space="preserve"> = </w:t>
+      </w:r>
+      <w:proofErr w:type="spellStart"/>
       <w:r>
         <w:rPr>
           <w:rFonts w:ascii="Monaco" w:hAnsi="Monaco" w:cs="Courier New"/>
@@ -2365,7 +2997,18 @@
           <w:szCs w:val="16"/>
           <w:lang w:val="en-GB"/>
         </w:rPr>
-        <w:t>.get(grey);</w:t>
+        <w:t>.get</w:t>
+      </w:r>
+      <w:proofErr w:type="spellEnd"/>
+      <w:r>
+        <w:rPr>
+          <w:rFonts w:ascii="Monaco" w:hAnsi="Monaco" w:cs="Courier New"/>
+          <w:color w:val="000000"/>
+          <w:sz w:val="16"/>
+          <w:szCs w:val="16"/>
+          <w:lang w:val="en-GB"/>
+        </w:rPr>
+        <w:t>(grey);</w:t>
       </w:r>
     </w:p>
     <w:p>
@@ -2402,6 +3045,7 @@
         <w:tab/>
         <w:t xml:space="preserve">        </w:t>
       </w:r>
+      <w:proofErr w:type="gramStart"/>
       <w:r>
         <w:rPr>
           <w:rFonts w:ascii="Monaco" w:hAnsi="Monaco" w:cs="Courier New"/>
@@ -2414,6 +3058,7 @@
         </w:rPr>
         <w:t>else</w:t>
       </w:r>
+      <w:proofErr w:type="gramEnd"/>
     </w:p>
     <w:p>
       <w:pPr>
@@ -2493,7 +3138,31 @@
           <w:lang w:val="en-GB"/>
         </w:rPr>
         <w:tab/>
-        <w:t xml:space="preserve"> greyColor = </w:t>
+        <w:t xml:space="preserve"> </w:t>
+      </w:r>
+      <w:proofErr w:type="spellStart"/>
+      <w:proofErr w:type="gramStart"/>
+      <w:r>
+        <w:rPr>
+          <w:rFonts w:ascii="Monaco" w:hAnsi="Monaco" w:cs="Courier New"/>
+          <w:color w:val="000000"/>
+          <w:sz w:val="16"/>
+          <w:szCs w:val="16"/>
+          <w:lang w:val="en-GB"/>
+        </w:rPr>
+        <w:t>greyColor</w:t>
+      </w:r>
+      <w:proofErr w:type="spellEnd"/>
+      <w:proofErr w:type="gramEnd"/>
+      <w:r>
+        <w:rPr>
+          <w:rFonts w:ascii="Monaco" w:hAnsi="Monaco" w:cs="Courier New"/>
+          <w:color w:val="000000"/>
+          <w:sz w:val="16"/>
+          <w:szCs w:val="16"/>
+          <w:lang w:val="en-GB"/>
+        </w:rPr>
+        <w:t xml:space="preserve"> = </w:t>
       </w:r>
       <w:r>
         <w:rPr>
@@ -2515,7 +3184,29 @@
           <w:szCs w:val="16"/>
           <w:lang w:val="en-GB"/>
         </w:rPr>
-        <w:t xml:space="preserve"> Color(grey, grey, grey); </w:t>
+        <w:t xml:space="preserve"> </w:t>
+      </w:r>
+      <w:proofErr w:type="spellStart"/>
+      <w:r>
+        <w:rPr>
+          <w:rFonts w:ascii="Monaco" w:hAnsi="Monaco" w:cs="Courier New"/>
+          <w:color w:val="000000"/>
+          <w:sz w:val="16"/>
+          <w:szCs w:val="16"/>
+          <w:lang w:val="en-GB"/>
+        </w:rPr>
+        <w:t>Color</w:t>
+      </w:r>
+      <w:proofErr w:type="spellEnd"/>
+      <w:r>
+        <w:rPr>
+          <w:rFonts w:ascii="Monaco" w:hAnsi="Monaco" w:cs="Courier New"/>
+          <w:color w:val="000000"/>
+          <w:sz w:val="16"/>
+          <w:szCs w:val="16"/>
+          <w:lang w:val="en-GB"/>
+        </w:rPr>
+        <w:t xml:space="preserve">(grey, grey, grey); </w:t>
       </w:r>
     </w:p>
     <w:p>
@@ -2563,6 +3254,8 @@
         <w:tab/>
         <w:t xml:space="preserve"> </w:t>
       </w:r>
+      <w:proofErr w:type="spellStart"/>
+      <w:proofErr w:type="gramStart"/>
       <w:r>
         <w:rPr>
           <w:rFonts w:ascii="Monaco" w:hAnsi="Monaco" w:cs="Courier New"/>
@@ -2581,7 +3274,51 @@
           <w:szCs w:val="16"/>
           <w:lang w:val="en-GB"/>
         </w:rPr>
-        <w:t>.put(grey, greyColor);</w:t>
+        <w:t>.put</w:t>
+      </w:r>
+      <w:proofErr w:type="spellEnd"/>
+      <w:r>
+        <w:rPr>
+          <w:rFonts w:ascii="Monaco" w:hAnsi="Monaco" w:cs="Courier New"/>
+          <w:color w:val="000000"/>
+          <w:sz w:val="16"/>
+          <w:szCs w:val="16"/>
+          <w:lang w:val="en-GB"/>
+        </w:rPr>
+        <w:t>(</w:t>
+      </w:r>
+      <w:proofErr w:type="gramEnd"/>
+      <w:r>
+        <w:rPr>
+          <w:rFonts w:ascii="Monaco" w:hAnsi="Monaco" w:cs="Courier New"/>
+          <w:color w:val="000000"/>
+          <w:sz w:val="16"/>
+          <w:szCs w:val="16"/>
+          <w:lang w:val="en-GB"/>
+        </w:rPr>
+        <w:t xml:space="preserve">grey, </w:t>
+      </w:r>
+      <w:proofErr w:type="spellStart"/>
+      <w:r>
+        <w:rPr>
+          <w:rFonts w:ascii="Monaco" w:hAnsi="Monaco" w:cs="Courier New"/>
+          <w:color w:val="000000"/>
+          <w:sz w:val="16"/>
+          <w:szCs w:val="16"/>
+          <w:lang w:val="en-GB"/>
+        </w:rPr>
+        <w:t>greyColor</w:t>
+      </w:r>
+      <w:proofErr w:type="spellEnd"/>
+      <w:r>
+        <w:rPr>
+          <w:rFonts w:ascii="Monaco" w:hAnsi="Monaco" w:cs="Courier New"/>
+          <w:color w:val="000000"/>
+          <w:sz w:val="16"/>
+          <w:szCs w:val="16"/>
+          <w:lang w:val="en-GB"/>
+        </w:rPr>
+        <w:t>);</w:t>
       </w:r>
     </w:p>
     <w:p>
@@ -2711,6 +3448,8 @@
         </w:rPr>
         <w:t xml:space="preserve">                </w:t>
       </w:r>
+      <w:proofErr w:type="spellStart"/>
+      <w:proofErr w:type="gramStart"/>
       <w:r>
         <w:rPr>
           <w:rFonts w:ascii="Monaco" w:hAnsi="Monaco" w:cs="Courier New"/>
@@ -2729,7 +3468,73 @@
           <w:szCs w:val="16"/>
           <w:lang w:val="en-GB"/>
         </w:rPr>
-        <w:t>.setRGB(j, i, greyColor.getRGB());</w:t>
+        <w:t>.setRGB</w:t>
+      </w:r>
+      <w:proofErr w:type="spellEnd"/>
+      <w:r>
+        <w:rPr>
+          <w:rFonts w:ascii="Monaco" w:hAnsi="Monaco" w:cs="Courier New"/>
+          <w:color w:val="000000"/>
+          <w:sz w:val="16"/>
+          <w:szCs w:val="16"/>
+          <w:lang w:val="en-GB"/>
+        </w:rPr>
+        <w:t>(</w:t>
+      </w:r>
+      <w:proofErr w:type="gramEnd"/>
+      <w:r>
+        <w:rPr>
+          <w:rFonts w:ascii="Monaco" w:hAnsi="Monaco" w:cs="Courier New"/>
+          <w:color w:val="000000"/>
+          <w:sz w:val="16"/>
+          <w:szCs w:val="16"/>
+          <w:lang w:val="en-GB"/>
+        </w:rPr>
+        <w:t xml:space="preserve">j, </w:t>
+      </w:r>
+      <w:proofErr w:type="spellStart"/>
+      <w:r>
+        <w:rPr>
+          <w:rFonts w:ascii="Monaco" w:hAnsi="Monaco" w:cs="Courier New"/>
+          <w:color w:val="000000"/>
+          <w:sz w:val="16"/>
+          <w:szCs w:val="16"/>
+          <w:lang w:val="en-GB"/>
+        </w:rPr>
+        <w:t>i</w:t>
+      </w:r>
+      <w:proofErr w:type="spellEnd"/>
+      <w:r>
+        <w:rPr>
+          <w:rFonts w:ascii="Monaco" w:hAnsi="Monaco" w:cs="Courier New"/>
+          <w:color w:val="000000"/>
+          <w:sz w:val="16"/>
+          <w:szCs w:val="16"/>
+          <w:lang w:val="en-GB"/>
+        </w:rPr>
+        <w:t xml:space="preserve">, </w:t>
+      </w:r>
+      <w:proofErr w:type="spellStart"/>
+      <w:r>
+        <w:rPr>
+          <w:rFonts w:ascii="Monaco" w:hAnsi="Monaco" w:cs="Courier New"/>
+          <w:color w:val="000000"/>
+          <w:sz w:val="16"/>
+          <w:szCs w:val="16"/>
+          <w:lang w:val="en-GB"/>
+        </w:rPr>
+        <w:t>greyColor.getRGB</w:t>
+      </w:r>
+      <w:proofErr w:type="spellEnd"/>
+      <w:r>
+        <w:rPr>
+          <w:rFonts w:ascii="Monaco" w:hAnsi="Monaco" w:cs="Courier New"/>
+          <w:color w:val="000000"/>
+          <w:sz w:val="16"/>
+          <w:szCs w:val="16"/>
+          <w:lang w:val="en-GB"/>
+        </w:rPr>
+        <w:t>());</w:t>
       </w:r>
     </w:p>
     <w:p>
@@ -2825,6 +3630,8 @@
         </w:rPr>
         <w:t xml:space="preserve">                </w:t>
       </w:r>
+      <w:proofErr w:type="spellStart"/>
+      <w:proofErr w:type="gramStart"/>
       <w:r>
         <w:rPr>
           <w:rFonts w:ascii="Monaco" w:hAnsi="Monaco" w:cs="Courier New"/>
@@ -2843,7 +3650,41 @@
           <w:szCs w:val="16"/>
           <w:lang w:val="en-GB"/>
         </w:rPr>
-        <w:t>.get(i).add(grey);</w:t>
+        <w:t>.get</w:t>
+      </w:r>
+      <w:proofErr w:type="spellEnd"/>
+      <w:r>
+        <w:rPr>
+          <w:rFonts w:ascii="Monaco" w:hAnsi="Monaco" w:cs="Courier New"/>
+          <w:color w:val="000000"/>
+          <w:sz w:val="16"/>
+          <w:szCs w:val="16"/>
+          <w:lang w:val="en-GB"/>
+        </w:rPr>
+        <w:t>(</w:t>
+      </w:r>
+      <w:proofErr w:type="spellStart"/>
+      <w:proofErr w:type="gramEnd"/>
+      <w:r>
+        <w:rPr>
+          <w:rFonts w:ascii="Monaco" w:hAnsi="Monaco" w:cs="Courier New"/>
+          <w:color w:val="000000"/>
+          <w:sz w:val="16"/>
+          <w:szCs w:val="16"/>
+          <w:lang w:val="en-GB"/>
+        </w:rPr>
+        <w:t>i</w:t>
+      </w:r>
+      <w:proofErr w:type="spellEnd"/>
+      <w:r>
+        <w:rPr>
+          <w:rFonts w:ascii="Monaco" w:hAnsi="Monaco" w:cs="Courier New"/>
+          <w:color w:val="000000"/>
+          <w:sz w:val="16"/>
+          <w:szCs w:val="16"/>
+          <w:lang w:val="en-GB"/>
+        </w:rPr>
+        <w:t>).add(grey);</w:t>
       </w:r>
     </w:p>
     <w:p>
@@ -2974,7 +3815,25 @@
           <w:sz w:val="20"/>
           <w:szCs w:val="20"/>
         </w:rPr>
-        <w:t xml:space="preserve"> together in order to get the average grey colour. Additionally, there was a hash map being used in order to store all of the grey Color objects the first time that a certain type of grey was encountered such that there </w:t>
+        <w:t xml:space="preserve"> together in order to get the average grey colour. Additionally, there was a hash map being used in order to store all of the grey </w:t>
+      </w:r>
+      <w:proofErr w:type="spellStart"/>
+      <w:r>
+        <w:rPr>
+          <w:rFonts w:ascii="Garamond" w:hAnsi="Garamond"/>
+          <w:sz w:val="20"/>
+          <w:szCs w:val="20"/>
+        </w:rPr>
+        <w:t>Color</w:t>
+      </w:r>
+      <w:proofErr w:type="spellEnd"/>
+      <w:r>
+        <w:rPr>
+          <w:rFonts w:ascii="Garamond" w:hAnsi="Garamond"/>
+          <w:sz w:val="20"/>
+          <w:szCs w:val="20"/>
+        </w:rPr>
+        <w:t xml:space="preserve"> objects the first time that a certain type of grey was encountered such that there </w:t>
       </w:r>
       <w:r>
         <w:rPr>
@@ -3031,7 +3890,25 @@
           <w:sz w:val="20"/>
           <w:szCs w:val="20"/>
         </w:rPr>
-        <w:t xml:space="preserve"> for storing the grey Color objects</w:t>
+        <w:t xml:space="preserve"> for storing the grey </w:t>
+      </w:r>
+      <w:proofErr w:type="spellStart"/>
+      <w:r>
+        <w:rPr>
+          <w:rFonts w:ascii="Garamond" w:hAnsi="Garamond"/>
+          <w:sz w:val="20"/>
+          <w:szCs w:val="20"/>
+        </w:rPr>
+        <w:t>Color</w:t>
+      </w:r>
+      <w:proofErr w:type="spellEnd"/>
+      <w:r>
+        <w:rPr>
+          <w:rFonts w:ascii="Garamond" w:hAnsi="Garamond"/>
+          <w:sz w:val="20"/>
+          <w:szCs w:val="20"/>
+        </w:rPr>
+        <w:t xml:space="preserve"> objects</w:t>
       </w:r>
       <w:r>
         <w:rPr>
@@ -3055,6 +3932,7 @@
           <w:lang w:val="en-GB"/>
         </w:rPr>
       </w:pPr>
+      <w:proofErr w:type="gramStart"/>
       <w:r>
         <w:rPr>
           <w:rFonts w:ascii="Monaco" w:hAnsi="Monaco" w:cs="Monaco"/>
@@ -3067,6 +3945,7 @@
         </w:rPr>
         <w:t>public</w:t>
       </w:r>
+      <w:proofErr w:type="gramEnd"/>
       <w:r>
         <w:rPr>
           <w:rFonts w:ascii="Monaco" w:hAnsi="Monaco" w:cs="Monaco"/>
@@ -3097,7 +3976,29 @@
           <w:szCs w:val="16"/>
           <w:lang w:val="en-GB"/>
         </w:rPr>
-        <w:t xml:space="preserve"> convertToGrayscale()</w:t>
+        <w:t xml:space="preserve"> </w:t>
+      </w:r>
+      <w:proofErr w:type="spellStart"/>
+      <w:r>
+        <w:rPr>
+          <w:rFonts w:ascii="Monaco" w:hAnsi="Monaco" w:cs="Monaco"/>
+          <w:color w:val="000000"/>
+          <w:sz w:val="16"/>
+          <w:szCs w:val="16"/>
+          <w:lang w:val="en-GB"/>
+        </w:rPr>
+        <w:t>convertToGrayscale</w:t>
+      </w:r>
+      <w:proofErr w:type="spellEnd"/>
+      <w:r>
+        <w:rPr>
+          <w:rFonts w:ascii="Monaco" w:hAnsi="Monaco" w:cs="Monaco"/>
+          <w:color w:val="000000"/>
+          <w:sz w:val="16"/>
+          <w:szCs w:val="16"/>
+          <w:lang w:val="en-GB"/>
+        </w:rPr>
+        <w:t>()</w:t>
       </w:r>
     </w:p>
     <w:p>
@@ -3202,6 +4103,7 @@
         </w:rPr>
         <w:tab/>
       </w:r>
+      <w:proofErr w:type="gramStart"/>
       <w:r>
         <w:rPr>
           <w:rFonts w:ascii="Monaco" w:hAnsi="Monaco" w:cs="Monaco"/>
@@ -3214,6 +4116,7 @@
         </w:rPr>
         <w:t>for</w:t>
       </w:r>
+      <w:proofErr w:type="gramEnd"/>
       <w:r>
         <w:rPr>
           <w:rFonts w:ascii="Monaco" w:hAnsi="Monaco" w:cs="Monaco"/>
@@ -3224,6 +4127,7 @@
         </w:rPr>
         <w:t xml:space="preserve"> (</w:t>
       </w:r>
+      <w:proofErr w:type="spellStart"/>
       <w:r>
         <w:rPr>
           <w:rFonts w:ascii="Monaco" w:hAnsi="Monaco" w:cs="Monaco"/>
@@ -3236,15 +4140,60 @@
         </w:rPr>
         <w:t>int</w:t>
       </w:r>
-      <w:r>
-        <w:rPr>
-          <w:rFonts w:ascii="Monaco" w:hAnsi="Monaco" w:cs="Monaco"/>
-          <w:color w:val="000000"/>
-          <w:sz w:val="16"/>
-          <w:szCs w:val="16"/>
-          <w:lang w:val="en-GB"/>
-        </w:rPr>
-        <w:t xml:space="preserve"> i = 0; i &lt; </w:t>
+      <w:proofErr w:type="spellEnd"/>
+      <w:r>
+        <w:rPr>
+          <w:rFonts w:ascii="Monaco" w:hAnsi="Monaco" w:cs="Monaco"/>
+          <w:color w:val="000000"/>
+          <w:sz w:val="16"/>
+          <w:szCs w:val="16"/>
+          <w:lang w:val="en-GB"/>
+        </w:rPr>
+        <w:t xml:space="preserve"> </w:t>
+      </w:r>
+      <w:proofErr w:type="spellStart"/>
+      <w:r>
+        <w:rPr>
+          <w:rFonts w:ascii="Monaco" w:hAnsi="Monaco" w:cs="Monaco"/>
+          <w:color w:val="000000"/>
+          <w:sz w:val="16"/>
+          <w:szCs w:val="16"/>
+          <w:lang w:val="en-GB"/>
+        </w:rPr>
+        <w:t>i</w:t>
+      </w:r>
+      <w:proofErr w:type="spellEnd"/>
+      <w:r>
+        <w:rPr>
+          <w:rFonts w:ascii="Monaco" w:hAnsi="Monaco" w:cs="Monaco"/>
+          <w:color w:val="000000"/>
+          <w:sz w:val="16"/>
+          <w:szCs w:val="16"/>
+          <w:lang w:val="en-GB"/>
+        </w:rPr>
+        <w:t xml:space="preserve"> = 0; </w:t>
+      </w:r>
+      <w:proofErr w:type="spellStart"/>
+      <w:r>
+        <w:rPr>
+          <w:rFonts w:ascii="Monaco" w:hAnsi="Monaco" w:cs="Monaco"/>
+          <w:color w:val="000000"/>
+          <w:sz w:val="16"/>
+          <w:szCs w:val="16"/>
+          <w:lang w:val="en-GB"/>
+        </w:rPr>
+        <w:t>i</w:t>
+      </w:r>
+      <w:proofErr w:type="spellEnd"/>
+      <w:r>
+        <w:rPr>
+          <w:rFonts w:ascii="Monaco" w:hAnsi="Monaco" w:cs="Monaco"/>
+          <w:color w:val="000000"/>
+          <w:sz w:val="16"/>
+          <w:szCs w:val="16"/>
+          <w:lang w:val="en-GB"/>
+        </w:rPr>
+        <w:t xml:space="preserve"> &lt; </w:t>
       </w:r>
       <w:r>
         <w:rPr>
@@ -3264,7 +4213,29 @@
           <w:szCs w:val="16"/>
           <w:lang w:val="en-GB"/>
         </w:rPr>
-        <w:t xml:space="preserve">; i++) </w:t>
+        <w:t xml:space="preserve">; </w:t>
+      </w:r>
+      <w:proofErr w:type="spellStart"/>
+      <w:r>
+        <w:rPr>
+          <w:rFonts w:ascii="Monaco" w:hAnsi="Monaco" w:cs="Monaco"/>
+          <w:color w:val="000000"/>
+          <w:sz w:val="16"/>
+          <w:szCs w:val="16"/>
+          <w:lang w:val="en-GB"/>
+        </w:rPr>
+        <w:t>i</w:t>
+      </w:r>
+      <w:proofErr w:type="spellEnd"/>
+      <w:r>
+        <w:rPr>
+          <w:rFonts w:ascii="Monaco" w:hAnsi="Monaco" w:cs="Monaco"/>
+          <w:color w:val="000000"/>
+          <w:sz w:val="16"/>
+          <w:szCs w:val="16"/>
+          <w:lang w:val="en-GB"/>
+        </w:rPr>
+        <w:t xml:space="preserve">++) </w:t>
       </w:r>
     </w:p>
     <w:p>
@@ -3345,6 +4316,8 @@
         </w:rPr>
         <w:tab/>
       </w:r>
+      <w:proofErr w:type="spellStart"/>
+      <w:proofErr w:type="gramStart"/>
       <w:r>
         <w:rPr>
           <w:rFonts w:ascii="Monaco" w:hAnsi="Monaco" w:cs="Monaco"/>
@@ -3363,8 +4336,20 @@
           <w:szCs w:val="16"/>
           <w:lang w:val="en-GB"/>
         </w:rPr>
-        <w:t>.add(</w:t>
-      </w:r>
+        <w:t>.add</w:t>
+      </w:r>
+      <w:proofErr w:type="spellEnd"/>
+      <w:r>
+        <w:rPr>
+          <w:rFonts w:ascii="Monaco" w:hAnsi="Monaco" w:cs="Monaco"/>
+          <w:color w:val="000000"/>
+          <w:sz w:val="16"/>
+          <w:szCs w:val="16"/>
+          <w:lang w:val="en-GB"/>
+        </w:rPr>
+        <w:t>(</w:t>
+      </w:r>
+      <w:proofErr w:type="gramEnd"/>
       <w:r>
         <w:rPr>
           <w:rFonts w:ascii="Monaco" w:hAnsi="Monaco" w:cs="Monaco"/>
@@ -3385,7 +4370,29 @@
           <w:szCs w:val="16"/>
           <w:lang w:val="en-GB"/>
         </w:rPr>
-        <w:t xml:space="preserve"> ArrayList&lt;Integer&gt;());</w:t>
+        <w:t xml:space="preserve"> </w:t>
+      </w:r>
+      <w:proofErr w:type="spellStart"/>
+      <w:r>
+        <w:rPr>
+          <w:rFonts w:ascii="Monaco" w:hAnsi="Monaco" w:cs="Monaco"/>
+          <w:color w:val="000000"/>
+          <w:sz w:val="16"/>
+          <w:szCs w:val="16"/>
+          <w:lang w:val="en-GB"/>
+        </w:rPr>
+        <w:t>ArrayList</w:t>
+      </w:r>
+      <w:proofErr w:type="spellEnd"/>
+      <w:r>
+        <w:rPr>
+          <w:rFonts w:ascii="Monaco" w:hAnsi="Monaco" w:cs="Monaco"/>
+          <w:color w:val="000000"/>
+          <w:sz w:val="16"/>
+          <w:szCs w:val="16"/>
+          <w:lang w:val="en-GB"/>
+        </w:rPr>
+        <w:t>&lt;Integer&gt;());</w:t>
       </w:r>
     </w:p>
     <w:p>
@@ -3422,6 +4429,7 @@
         <w:tab/>
         <w:t xml:space="preserve">      </w:t>
       </w:r>
+      <w:proofErr w:type="gramStart"/>
       <w:r>
         <w:rPr>
           <w:rFonts w:ascii="Monaco" w:hAnsi="Monaco" w:cs="Monaco"/>
@@ -3434,6 +4442,7 @@
         </w:rPr>
         <w:t>for</w:t>
       </w:r>
+      <w:proofErr w:type="gramEnd"/>
       <w:r>
         <w:rPr>
           <w:rFonts w:ascii="Monaco" w:hAnsi="Monaco" w:cs="Monaco"/>
@@ -3444,6 +4453,7 @@
         </w:rPr>
         <w:t xml:space="preserve"> (</w:t>
       </w:r>
+      <w:proofErr w:type="spellStart"/>
       <w:r>
         <w:rPr>
           <w:rFonts w:ascii="Monaco" w:hAnsi="Monaco" w:cs="Monaco"/>
@@ -3456,6 +4466,7 @@
         </w:rPr>
         <w:t>int</w:t>
       </w:r>
+      <w:proofErr w:type="spellEnd"/>
       <w:r>
         <w:rPr>
           <w:rFonts w:ascii="Monaco" w:hAnsi="Monaco" w:cs="Monaco"/>
@@ -3574,7 +4585,29 @@
           <w:szCs w:val="16"/>
           <w:lang w:val="en-GB"/>
         </w:rPr>
-        <w:t>// Obtain the pixel's red blue and green values</w:t>
+        <w:t xml:space="preserve">// </w:t>
+      </w:r>
+      <w:proofErr w:type="gramStart"/>
+      <w:r>
+        <w:rPr>
+          <w:rFonts w:ascii="Monaco" w:hAnsi="Monaco" w:cs="Monaco"/>
+          <w:color w:val="3F7F5F"/>
+          <w:sz w:val="16"/>
+          <w:szCs w:val="16"/>
+          <w:lang w:val="en-GB"/>
+        </w:rPr>
+        <w:t>Obtain</w:t>
+      </w:r>
+      <w:proofErr w:type="gramEnd"/>
+      <w:r>
+        <w:rPr>
+          <w:rFonts w:ascii="Monaco" w:hAnsi="Monaco" w:cs="Monaco"/>
+          <w:color w:val="3F7F5F"/>
+          <w:sz w:val="16"/>
+          <w:szCs w:val="16"/>
+          <w:lang w:val="en-GB"/>
+        </w:rPr>
+        <w:t xml:space="preserve"> the pixel's red blue and green values</w:t>
       </w:r>
     </w:p>
     <w:p>
@@ -3609,7 +4642,51 @@
           <w:lang w:val="en-GB"/>
         </w:rPr>
         <w:tab/>
-        <w:t xml:space="preserve">        Color pixelRGB = </w:t>
+        <w:t xml:space="preserve">        </w:t>
+      </w:r>
+      <w:proofErr w:type="spellStart"/>
+      <w:r>
+        <w:rPr>
+          <w:rFonts w:ascii="Monaco" w:hAnsi="Monaco" w:cs="Monaco"/>
+          <w:color w:val="000000"/>
+          <w:sz w:val="16"/>
+          <w:szCs w:val="16"/>
+          <w:lang w:val="en-GB"/>
+        </w:rPr>
+        <w:t>Color</w:t>
+      </w:r>
+      <w:proofErr w:type="spellEnd"/>
+      <w:r>
+        <w:rPr>
+          <w:rFonts w:ascii="Monaco" w:hAnsi="Monaco" w:cs="Monaco"/>
+          <w:color w:val="000000"/>
+          <w:sz w:val="16"/>
+          <w:szCs w:val="16"/>
+          <w:lang w:val="en-GB"/>
+        </w:rPr>
+        <w:t xml:space="preserve"> </w:t>
+      </w:r>
+      <w:proofErr w:type="spellStart"/>
+      <w:r>
+        <w:rPr>
+          <w:rFonts w:ascii="Monaco" w:hAnsi="Monaco" w:cs="Monaco"/>
+          <w:color w:val="000000"/>
+          <w:sz w:val="16"/>
+          <w:szCs w:val="16"/>
+          <w:lang w:val="en-GB"/>
+        </w:rPr>
+        <w:t>pixelRGB</w:t>
+      </w:r>
+      <w:proofErr w:type="spellEnd"/>
+      <w:r>
+        <w:rPr>
+          <w:rFonts w:ascii="Monaco" w:hAnsi="Monaco" w:cs="Monaco"/>
+          <w:color w:val="000000"/>
+          <w:sz w:val="16"/>
+          <w:szCs w:val="16"/>
+          <w:lang w:val="en-GB"/>
+        </w:rPr>
+        <w:t xml:space="preserve"> = </w:t>
       </w:r>
       <w:r>
         <w:rPr>
@@ -3631,8 +4708,33 @@
           <w:szCs w:val="16"/>
           <w:lang w:val="en-GB"/>
         </w:rPr>
-        <w:t xml:space="preserve"> Color(</w:t>
-      </w:r>
+        <w:t xml:space="preserve"> </w:t>
+      </w:r>
+      <w:proofErr w:type="spellStart"/>
+      <w:proofErr w:type="gramStart"/>
+      <w:r>
+        <w:rPr>
+          <w:rFonts w:ascii="Monaco" w:hAnsi="Monaco" w:cs="Monaco"/>
+          <w:color w:val="000000"/>
+          <w:sz w:val="16"/>
+          <w:szCs w:val="16"/>
+          <w:lang w:val="en-GB"/>
+        </w:rPr>
+        <w:t>Color</w:t>
+      </w:r>
+      <w:proofErr w:type="spellEnd"/>
+      <w:r>
+        <w:rPr>
+          <w:rFonts w:ascii="Monaco" w:hAnsi="Monaco" w:cs="Monaco"/>
+          <w:color w:val="000000"/>
+          <w:sz w:val="16"/>
+          <w:szCs w:val="16"/>
+          <w:lang w:val="en-GB"/>
+        </w:rPr>
+        <w:t>(</w:t>
+      </w:r>
+      <w:proofErr w:type="spellStart"/>
+      <w:proofErr w:type="gramEnd"/>
       <w:r>
         <w:rPr>
           <w:rFonts w:ascii="Monaco" w:hAnsi="Monaco" w:cs="Monaco"/>
@@ -3651,7 +4753,40 @@
           <w:szCs w:val="16"/>
           <w:lang w:val="en-GB"/>
         </w:rPr>
-        <w:t>.getRGB(j,i));</w:t>
+        <w:t>.getRGB</w:t>
+      </w:r>
+      <w:proofErr w:type="spellEnd"/>
+      <w:r>
+        <w:rPr>
+          <w:rFonts w:ascii="Monaco" w:hAnsi="Monaco" w:cs="Monaco"/>
+          <w:color w:val="000000"/>
+          <w:sz w:val="16"/>
+          <w:szCs w:val="16"/>
+          <w:lang w:val="en-GB"/>
+        </w:rPr>
+        <w:t>(</w:t>
+      </w:r>
+      <w:proofErr w:type="spellStart"/>
+      <w:r>
+        <w:rPr>
+          <w:rFonts w:ascii="Monaco" w:hAnsi="Monaco" w:cs="Monaco"/>
+          <w:color w:val="000000"/>
+          <w:sz w:val="16"/>
+          <w:szCs w:val="16"/>
+          <w:lang w:val="en-GB"/>
+        </w:rPr>
+        <w:t>j,i</w:t>
+      </w:r>
+      <w:proofErr w:type="spellEnd"/>
+      <w:r>
+        <w:rPr>
+          <w:rFonts w:ascii="Monaco" w:hAnsi="Monaco" w:cs="Monaco"/>
+          <w:color w:val="000000"/>
+          <w:sz w:val="16"/>
+          <w:szCs w:val="16"/>
+          <w:lang w:val="en-GB"/>
+        </w:rPr>
+        <w:t>));</w:t>
       </w:r>
     </w:p>
     <w:p>
@@ -3731,14 +4866,36 @@
           <w:szCs w:val="16"/>
           <w:lang w:val="en-GB"/>
         </w:rPr>
-        <w:t xml:space="preserve">// Obtain grey </w:t>
-      </w:r>
+        <w:t xml:space="preserve">// </w:t>
+      </w:r>
+      <w:proofErr w:type="gramStart"/>
       <w:r>
         <w:rPr>
           <w:rFonts w:ascii="Monaco" w:hAnsi="Monaco" w:cs="Monaco"/>
           <w:color w:val="3F7F5F"/>
           <w:sz w:val="16"/>
           <w:szCs w:val="16"/>
+          <w:lang w:val="en-GB"/>
+        </w:rPr>
+        <w:t>Obtain</w:t>
+      </w:r>
+      <w:proofErr w:type="gramEnd"/>
+      <w:r>
+        <w:rPr>
+          <w:rFonts w:ascii="Monaco" w:hAnsi="Monaco" w:cs="Monaco"/>
+          <w:color w:val="3F7F5F"/>
+          <w:sz w:val="16"/>
+          <w:szCs w:val="16"/>
+          <w:lang w:val="en-GB"/>
+        </w:rPr>
+        <w:t xml:space="preserve"> grey </w:t>
+      </w:r>
+      <w:r>
+        <w:rPr>
+          <w:rFonts w:ascii="Monaco" w:hAnsi="Monaco" w:cs="Monaco"/>
+          <w:color w:val="3F7F5F"/>
+          <w:sz w:val="16"/>
+          <w:szCs w:val="16"/>
           <w:u w:val="single"/>
           <w:lang w:val="en-GB"/>
         </w:rPr>
@@ -3754,6 +4911,7 @@
         </w:rPr>
         <w:t xml:space="preserve"> through </w:t>
       </w:r>
+      <w:proofErr w:type="spellStart"/>
       <w:r>
         <w:rPr>
           <w:rFonts w:ascii="Monaco" w:hAnsi="Monaco" w:cs="Monaco"/>
@@ -3765,6 +4923,7 @@
         </w:rPr>
         <w:t>luminocity</w:t>
       </w:r>
+      <w:proofErr w:type="spellEnd"/>
       <w:r>
         <w:rPr>
           <w:rFonts w:ascii="Monaco" w:hAnsi="Monaco" w:cs="Monaco"/>
@@ -3811,6 +4970,8 @@
         <w:tab/>
         <w:t xml:space="preserve">        </w:t>
       </w:r>
+      <w:proofErr w:type="spellStart"/>
+      <w:proofErr w:type="gramStart"/>
       <w:r>
         <w:rPr>
           <w:rFonts w:ascii="Monaco" w:hAnsi="Monaco" w:cs="Monaco"/>
@@ -3823,6 +4984,8 @@
         </w:rPr>
         <w:t>int</w:t>
       </w:r>
+      <w:proofErr w:type="spellEnd"/>
+      <w:proofErr w:type="gramEnd"/>
       <w:r>
         <w:rPr>
           <w:rFonts w:ascii="Monaco" w:hAnsi="Monaco" w:cs="Monaco"/>
@@ -3858,6 +5021,7 @@
         </w:rPr>
         <w:t>(</w:t>
       </w:r>
+      <w:proofErr w:type="gramStart"/>
       <w:r>
         <w:rPr>
           <w:rFonts w:ascii="Monaco" w:hAnsi="Monaco" w:cs="Monaco"/>
@@ -3870,15 +5034,38 @@
         </w:rPr>
         <w:t>int</w:t>
       </w:r>
-      <w:r>
-        <w:rPr>
-          <w:rFonts w:ascii="Monaco" w:hAnsi="Monaco" w:cs="Monaco"/>
-          <w:color w:val="000000"/>
-          <w:sz w:val="16"/>
-          <w:szCs w:val="16"/>
-          <w:lang w:val="en-GB"/>
-        </w:rPr>
-        <w:t>)(((pixelRGB.getRed())+(pixelRGB.getGreen())+(pixelRGB.getBlue()))/3);</w:t>
+      <w:proofErr w:type="gramEnd"/>
+      <w:r>
+        <w:rPr>
+          <w:rFonts w:ascii="Monaco" w:hAnsi="Monaco" w:cs="Monaco"/>
+          <w:color w:val="000000"/>
+          <w:sz w:val="16"/>
+          <w:szCs w:val="16"/>
+          <w:lang w:val="en-GB"/>
+        </w:rPr>
+        <w:t>)(((</w:t>
+      </w:r>
+      <w:proofErr w:type="gramStart"/>
+      <w:r>
+        <w:rPr>
+          <w:rFonts w:ascii="Monaco" w:hAnsi="Monaco" w:cs="Monaco"/>
+          <w:color w:val="000000"/>
+          <w:sz w:val="16"/>
+          <w:szCs w:val="16"/>
+          <w:lang w:val="en-GB"/>
+        </w:rPr>
+        <w:t>pixelRGB.getRed(</w:t>
+      </w:r>
+      <w:proofErr w:type="gramEnd"/>
+      <w:r>
+        <w:rPr>
+          <w:rFonts w:ascii="Monaco" w:hAnsi="Monaco" w:cs="Monaco"/>
+          <w:color w:val="000000"/>
+          <w:sz w:val="16"/>
+          <w:szCs w:val="16"/>
+          <w:lang w:val="en-GB"/>
+        </w:rPr>
+        <w:t>))+(pixelRGB.getGreen())+(pixelRGB.getBlue()))/3);</w:t>
       </w:r>
     </w:p>
     <w:p>
@@ -3896,8 +5083,10 @@
       </w:pPr>
       <w:r>
         <w:rPr>
+          <w:noProof/>
           <w:sz w:val="28"/>
           <w:szCs w:val="28"/>
+          <w:lang w:val="en-GB"/>
         </w:rPr>
         <w:lastRenderedPageBreak/>
         <w:drawing>
@@ -3965,8 +5154,10 @@
       </w:r>
       <w:r>
         <w:rPr>
+          <w:noProof/>
           <w:sz w:val="28"/>
           <w:szCs w:val="28"/>
+          <w:lang w:val="en-GB"/>
         </w:rPr>
         <mc:AlternateContent>
           <mc:Choice Requires="wps">
@@ -4160,6 +5351,8 @@
         </w:rPr>
         <w:t xml:space="preserve">                </w:t>
       </w:r>
+      <w:proofErr w:type="spellStart"/>
+      <w:proofErr w:type="gramStart"/>
       <w:r>
         <w:rPr>
           <w:rFonts w:ascii="Monaco" w:hAnsi="Monaco" w:cs="Monaco"/>
@@ -4178,7 +5371,51 @@
           <w:szCs w:val="16"/>
           <w:lang w:val="en-GB"/>
         </w:rPr>
-        <w:t xml:space="preserve">.setRGB(j, i, </w:t>
+        <w:t>.setRGB</w:t>
+      </w:r>
+      <w:proofErr w:type="spellEnd"/>
+      <w:r>
+        <w:rPr>
+          <w:rFonts w:ascii="Monaco" w:hAnsi="Monaco" w:cs="Monaco"/>
+          <w:color w:val="000000"/>
+          <w:sz w:val="16"/>
+          <w:szCs w:val="16"/>
+          <w:lang w:val="en-GB"/>
+        </w:rPr>
+        <w:t>(</w:t>
+      </w:r>
+      <w:proofErr w:type="gramEnd"/>
+      <w:r>
+        <w:rPr>
+          <w:rFonts w:ascii="Monaco" w:hAnsi="Monaco" w:cs="Monaco"/>
+          <w:color w:val="000000"/>
+          <w:sz w:val="16"/>
+          <w:szCs w:val="16"/>
+          <w:lang w:val="en-GB"/>
+        </w:rPr>
+        <w:t xml:space="preserve">j, </w:t>
+      </w:r>
+      <w:proofErr w:type="spellStart"/>
+      <w:r>
+        <w:rPr>
+          <w:rFonts w:ascii="Monaco" w:hAnsi="Monaco" w:cs="Monaco"/>
+          <w:color w:val="000000"/>
+          <w:sz w:val="16"/>
+          <w:szCs w:val="16"/>
+          <w:lang w:val="en-GB"/>
+        </w:rPr>
+        <w:t>i</w:t>
+      </w:r>
+      <w:proofErr w:type="spellEnd"/>
+      <w:r>
+        <w:rPr>
+          <w:rFonts w:ascii="Monaco" w:hAnsi="Monaco" w:cs="Monaco"/>
+          <w:color w:val="000000"/>
+          <w:sz w:val="16"/>
+          <w:szCs w:val="16"/>
+          <w:lang w:val="en-GB"/>
+        </w:rPr>
+        <w:t xml:space="preserve">, </w:t>
       </w:r>
       <w:r>
         <w:rPr>
@@ -4200,7 +5437,51 @@
           <w:szCs w:val="16"/>
           <w:lang w:val="en-GB"/>
         </w:rPr>
-        <w:t xml:space="preserve"> Color(grey, grey, grey).getRGB());</w:t>
+        <w:t xml:space="preserve"> </w:t>
+      </w:r>
+      <w:proofErr w:type="spellStart"/>
+      <w:r>
+        <w:rPr>
+          <w:rFonts w:ascii="Monaco" w:hAnsi="Monaco" w:cs="Monaco"/>
+          <w:color w:val="000000"/>
+          <w:sz w:val="16"/>
+          <w:szCs w:val="16"/>
+          <w:lang w:val="en-GB"/>
+        </w:rPr>
+        <w:t>Color</w:t>
+      </w:r>
+      <w:proofErr w:type="spellEnd"/>
+      <w:r>
+        <w:rPr>
+          <w:rFonts w:ascii="Monaco" w:hAnsi="Monaco" w:cs="Monaco"/>
+          <w:color w:val="000000"/>
+          <w:sz w:val="16"/>
+          <w:szCs w:val="16"/>
+          <w:lang w:val="en-GB"/>
+        </w:rPr>
+        <w:t>(grey, grey, grey).</w:t>
+      </w:r>
+      <w:proofErr w:type="spellStart"/>
+      <w:r>
+        <w:rPr>
+          <w:rFonts w:ascii="Monaco" w:hAnsi="Monaco" w:cs="Monaco"/>
+          <w:color w:val="000000"/>
+          <w:sz w:val="16"/>
+          <w:szCs w:val="16"/>
+          <w:lang w:val="en-GB"/>
+        </w:rPr>
+        <w:t>getRGB</w:t>
+      </w:r>
+      <w:proofErr w:type="spellEnd"/>
+      <w:r>
+        <w:rPr>
+          <w:rFonts w:ascii="Monaco" w:hAnsi="Monaco" w:cs="Monaco"/>
+          <w:color w:val="000000"/>
+          <w:sz w:val="16"/>
+          <w:szCs w:val="16"/>
+          <w:lang w:val="en-GB"/>
+        </w:rPr>
+        <w:t>());</w:t>
       </w:r>
     </w:p>
     <w:p>
@@ -4306,6 +5587,7 @@
         <w:tab/>
         <w:t xml:space="preserve"> </w:t>
       </w:r>
+      <w:proofErr w:type="gramStart"/>
       <w:r>
         <w:rPr>
           <w:rFonts w:ascii="Monaco" w:hAnsi="Monaco" w:cs="Monaco"/>
@@ -4314,7 +5596,18 @@
           <w:szCs w:val="16"/>
           <w:lang w:val="en-GB"/>
         </w:rPr>
-        <w:t xml:space="preserve">overlapping circles from the </w:t>
+        <w:t>overlapping</w:t>
+      </w:r>
+      <w:proofErr w:type="gramEnd"/>
+      <w:r>
+        <w:rPr>
+          <w:rFonts w:ascii="Monaco" w:hAnsi="Monaco" w:cs="Monaco"/>
+          <w:color w:val="3F7F5F"/>
+          <w:sz w:val="16"/>
+          <w:szCs w:val="16"/>
+          <w:lang w:val="en-GB"/>
+        </w:rPr>
+        <w:t xml:space="preserve"> circles from the </w:t>
       </w:r>
       <w:r>
         <w:rPr>
@@ -4361,6 +5654,8 @@
         </w:rPr>
         <w:t xml:space="preserve">                </w:t>
       </w:r>
+      <w:proofErr w:type="spellStart"/>
+      <w:proofErr w:type="gramStart"/>
       <w:r>
         <w:rPr>
           <w:rFonts w:ascii="Monaco" w:hAnsi="Monaco" w:cs="Monaco"/>
@@ -4379,7 +5674,41 @@
           <w:szCs w:val="16"/>
           <w:lang w:val="en-GB"/>
         </w:rPr>
-        <w:t>.get(i).add(grey);</w:t>
+        <w:t>.get</w:t>
+      </w:r>
+      <w:proofErr w:type="spellEnd"/>
+      <w:r>
+        <w:rPr>
+          <w:rFonts w:ascii="Monaco" w:hAnsi="Monaco" w:cs="Monaco"/>
+          <w:color w:val="000000"/>
+          <w:sz w:val="16"/>
+          <w:szCs w:val="16"/>
+          <w:lang w:val="en-GB"/>
+        </w:rPr>
+        <w:t>(</w:t>
+      </w:r>
+      <w:proofErr w:type="spellStart"/>
+      <w:proofErr w:type="gramEnd"/>
+      <w:r>
+        <w:rPr>
+          <w:rFonts w:ascii="Monaco" w:hAnsi="Monaco" w:cs="Monaco"/>
+          <w:color w:val="000000"/>
+          <w:sz w:val="16"/>
+          <w:szCs w:val="16"/>
+          <w:lang w:val="en-GB"/>
+        </w:rPr>
+        <w:t>i</w:t>
+      </w:r>
+      <w:proofErr w:type="spellEnd"/>
+      <w:r>
+        <w:rPr>
+          <w:rFonts w:ascii="Monaco" w:hAnsi="Monaco" w:cs="Monaco"/>
+          <w:color w:val="000000"/>
+          <w:sz w:val="16"/>
+          <w:szCs w:val="16"/>
+          <w:lang w:val="en-GB"/>
+        </w:rPr>
+        <w:t>).add(grey);</w:t>
       </w:r>
     </w:p>
     <w:p>
@@ -4496,7 +5825,61 @@
           <w:sz w:val="20"/>
           <w:szCs w:val="20"/>
         </w:rPr>
-        <w:t xml:space="preserve"> Then, instead of creating a new instance of the grey colour inside of a variable and then evaluating whether the grey was in the hash map or not, the hash map has been completely removed. The variable holding the “Color” object for the grey colour was also removed as there was no longer any need to keep it once the hash map was removed. Instead, the Color object is created when it is passed into the setRGB method which also saves time.</w:t>
+        <w:t xml:space="preserve"> Then, instead of creating a new instance of the grey colour inside of a variable and then evaluating whether the grey was in the hash map or not, the hash map has been completely removed. The variable holding the “</w:t>
+      </w:r>
+      <w:proofErr w:type="spellStart"/>
+      <w:r>
+        <w:rPr>
+          <w:rFonts w:ascii="Garamond" w:hAnsi="Garamond"/>
+          <w:sz w:val="20"/>
+          <w:szCs w:val="20"/>
+        </w:rPr>
+        <w:t>Color</w:t>
+      </w:r>
+      <w:proofErr w:type="spellEnd"/>
+      <w:r>
+        <w:rPr>
+          <w:rFonts w:ascii="Garamond" w:hAnsi="Garamond"/>
+          <w:sz w:val="20"/>
+          <w:szCs w:val="20"/>
+        </w:rPr>
+        <w:t xml:space="preserve">” object for the grey colour was also removed as there was no longer any need to keep it once the hash map was removed. Instead, the </w:t>
+      </w:r>
+      <w:proofErr w:type="spellStart"/>
+      <w:r>
+        <w:rPr>
+          <w:rFonts w:ascii="Garamond" w:hAnsi="Garamond"/>
+          <w:sz w:val="20"/>
+          <w:szCs w:val="20"/>
+        </w:rPr>
+        <w:t>Color</w:t>
+      </w:r>
+      <w:proofErr w:type="spellEnd"/>
+      <w:r>
+        <w:rPr>
+          <w:rFonts w:ascii="Garamond" w:hAnsi="Garamond"/>
+          <w:sz w:val="20"/>
+          <w:szCs w:val="20"/>
+        </w:rPr>
+        <w:t xml:space="preserve"> object is created when it is passed into the </w:t>
+      </w:r>
+      <w:proofErr w:type="spellStart"/>
+      <w:r>
+        <w:rPr>
+          <w:rFonts w:ascii="Garamond" w:hAnsi="Garamond"/>
+          <w:sz w:val="20"/>
+          <w:szCs w:val="20"/>
+        </w:rPr>
+        <w:t>setRGB</w:t>
+      </w:r>
+      <w:proofErr w:type="spellEnd"/>
+      <w:r>
+        <w:rPr>
+          <w:rFonts w:ascii="Garamond" w:hAnsi="Garamond"/>
+          <w:sz w:val="20"/>
+          <w:szCs w:val="20"/>
+        </w:rPr>
+        <w:t xml:space="preserve"> method which also saves time.</w:t>
       </w:r>
     </w:p>
     <w:p>
@@ -4923,8 +6306,39 @@
           <w:szCs w:val="20"/>
         </w:rPr>
         <w:tab/>
-        <w:t xml:space="preserve">        After Moficiation</w:t>
-      </w:r>
+        <w:t xml:space="preserve">        </w:t>
+      </w:r>
+      <w:proofErr w:type="gramStart"/>
+      <w:r>
+        <w:rPr>
+          <w:rFonts w:ascii="Garamond" w:hAnsi="Garamond"/>
+          <w:b/>
+          <w:sz w:val="20"/>
+          <w:szCs w:val="20"/>
+        </w:rPr>
+        <w:t>After</w:t>
+      </w:r>
+      <w:proofErr w:type="gramEnd"/>
+      <w:r>
+        <w:rPr>
+          <w:rFonts w:ascii="Garamond" w:hAnsi="Garamond"/>
+          <w:b/>
+          <w:sz w:val="20"/>
+          <w:szCs w:val="20"/>
+        </w:rPr>
+        <w:t xml:space="preserve"> </w:t>
+      </w:r>
+      <w:proofErr w:type="spellStart"/>
+      <w:r>
+        <w:rPr>
+          <w:rFonts w:ascii="Garamond" w:hAnsi="Garamond"/>
+          <w:b/>
+          <w:sz w:val="20"/>
+          <w:szCs w:val="20"/>
+        </w:rPr>
+        <w:t>Moficiation</w:t>
+      </w:r>
+      <w:proofErr w:type="spellEnd"/>
     </w:p>
     <w:p>
       <w:pPr>
@@ -4956,7 +6370,43 @@
           <w:sz w:val="20"/>
           <w:szCs w:val="20"/>
         </w:rPr>
-        <w:t xml:space="preserve">relied upon because the Color objects were now being instantiated every single time the setRGB method was being called. However, these trade-offs were determined to be reasonable as the improvement in speed as a result of making these changes was relatively significant. </w:t>
+        <w:t xml:space="preserve">relied upon because the </w:t>
+      </w:r>
+      <w:proofErr w:type="spellStart"/>
+      <w:r>
+        <w:rPr>
+          <w:rFonts w:ascii="Garamond" w:hAnsi="Garamond"/>
+          <w:sz w:val="20"/>
+          <w:szCs w:val="20"/>
+        </w:rPr>
+        <w:t>Color</w:t>
+      </w:r>
+      <w:proofErr w:type="spellEnd"/>
+      <w:r>
+        <w:rPr>
+          <w:rFonts w:ascii="Garamond" w:hAnsi="Garamond"/>
+          <w:sz w:val="20"/>
+          <w:szCs w:val="20"/>
+        </w:rPr>
+        <w:t xml:space="preserve"> objects were now being instantiated every single time the </w:t>
+      </w:r>
+      <w:proofErr w:type="spellStart"/>
+      <w:r>
+        <w:rPr>
+          <w:rFonts w:ascii="Garamond" w:hAnsi="Garamond"/>
+          <w:sz w:val="20"/>
+          <w:szCs w:val="20"/>
+        </w:rPr>
+        <w:t>setRGB</w:t>
+      </w:r>
+      <w:proofErr w:type="spellEnd"/>
+      <w:r>
+        <w:rPr>
+          <w:rFonts w:ascii="Garamond" w:hAnsi="Garamond"/>
+          <w:sz w:val="20"/>
+          <w:szCs w:val="20"/>
+        </w:rPr>
+        <w:t xml:space="preserve"> method was being called. However, these trade-offs were determined to be reasonable as the improvement in speed as a result of making these changes was relatively significant. </w:t>
       </w:r>
     </w:p>
     <w:p>
@@ -5027,6 +6477,7 @@
           <w:szCs w:val="24"/>
         </w:rPr>
       </w:pPr>
+      <w:proofErr w:type="gramStart"/>
       <w:r>
         <w:rPr>
           <w:rFonts w:ascii="Garamond" w:hAnsi="Garamond"/>
@@ -5034,32 +6485,44 @@
           <w:sz w:val="24"/>
           <w:szCs w:val="24"/>
         </w:rPr>
-        <w:t>3 : 2 aspect ratio 1.2 megapixel image</w:t>
-      </w:r>
-    </w:p>
-    <w:p>
-      <w:pPr>
+        <w:t>3 :</w:t>
+      </w:r>
+      <w:proofErr w:type="gramEnd"/>
+      <w:r>
         <w:rPr>
           <w:rFonts w:ascii="Garamond" w:hAnsi="Garamond"/>
           <w:b/>
           <w:sz w:val="24"/>
           <w:szCs w:val="24"/>
         </w:rPr>
-      </w:pPr>
-    </w:p>
-    <w:p>
-      <w:pPr>
-        <w:rPr>
-          <w:rFonts w:ascii="Garamond" w:hAnsi="Garamond"/>
-          <w:sz w:val="20"/>
-          <w:szCs w:val="20"/>
-        </w:rPr>
-      </w:pPr>
-      <w:r>
-        <w:rPr>
-          <w:rFonts w:ascii="Garamond" w:hAnsi="Garamond"/>
-          <w:sz w:val="20"/>
-          <w:szCs w:val="20"/>
+        <w:t xml:space="preserve"> 2 aspect ratio 1.2 megapixel image</w:t>
+      </w:r>
+    </w:p>
+    <w:p>
+      <w:pPr>
+        <w:rPr>
+          <w:rFonts w:ascii="Garamond" w:hAnsi="Garamond"/>
+          <w:b/>
+          <w:sz w:val="24"/>
+          <w:szCs w:val="24"/>
+        </w:rPr>
+      </w:pPr>
+    </w:p>
+    <w:p>
+      <w:pPr>
+        <w:rPr>
+          <w:rFonts w:ascii="Garamond" w:hAnsi="Garamond"/>
+          <w:sz w:val="20"/>
+          <w:szCs w:val="20"/>
+        </w:rPr>
+      </w:pPr>
+      <w:r>
+        <w:rPr>
+          <w:rFonts w:ascii="Garamond" w:hAnsi="Garamond"/>
+          <w:noProof/>
+          <w:sz w:val="20"/>
+          <w:szCs w:val="20"/>
+          <w:lang w:val="en-GB"/>
         </w:rPr>
         <w:lastRenderedPageBreak/>
         <mc:AlternateContent>
@@ -5178,8 +6641,10 @@
       <w:r>
         <w:rPr>
           <w:rFonts w:ascii="Garamond" w:hAnsi="Garamond"/>
-          <w:sz w:val="20"/>
-          <w:szCs w:val="20"/>
+          <w:noProof/>
+          <w:sz w:val="20"/>
+          <w:szCs w:val="20"/>
+          <w:lang w:val="en-GB"/>
         </w:rPr>
         <w:drawing>
           <wp:anchor distT="0" distB="0" distL="114300" distR="114300" simplePos="0" relativeHeight="251674624" behindDoc="0" locked="0" layoutInCell="1" allowOverlap="1" wp14:anchorId="5E23A011" wp14:editId="17C0A7E3">
@@ -5262,10 +6727,10 @@
           <w:lang w:val="en-GB"/>
         </w:rPr>
         <w:drawing>
-          <wp:inline distT="0" distB="0" distL="0" distR="0" wp14:anchorId="7C8454B6" wp14:editId="7BB2C4EC">
-            <wp:extent cx="5724525" cy="2181225"/>
-            <wp:effectExtent l="0" t="0" r="9525" b="9525"/>
-            <wp:docPr id="15" name="Picture 15" descr="Z:\chantelgarcia\Documents\Monash\Units\2014\FIT3140\Assignments\Assignment 4\Profiling\Snapshots\BEFORE\3x2 1.2mp dotSize10.png"/>
+          <wp:inline distT="0" distB="0" distL="0" distR="0">
+            <wp:extent cx="5728335" cy="2196465"/>
+            <wp:effectExtent l="0" t="0" r="5715" b="0"/>
+            <wp:docPr id="3" name="Picture 3" descr="Z:\chantelgarcia\Documents\Monash\Units\2014\FIT3140\Assignments\Assignment 4\Profiling\UPDATED Snapshots\Before\3x2 1.2mp dotSize10.png"/>
             <wp:cNvGraphicFramePr>
               <a:graphicFrameLocks xmlns:a="http://schemas.openxmlformats.org/drawingml/2006/main" noChangeAspect="1"/>
             </wp:cNvGraphicFramePr>
@@ -5273,7 +6738,132 @@
               <a:graphicData uri="http://schemas.openxmlformats.org/drawingml/2006/picture">
                 <pic:pic xmlns:pic="http://schemas.openxmlformats.org/drawingml/2006/picture">
                   <pic:nvPicPr>
-                    <pic:cNvPr id="0" name="Picture 4" descr="Z:\chantelgarcia\Documents\Monash\Units\2014\FIT3140\Assignments\Assignment 4\Profiling\Snapshots\BEFORE\3x2 1.2mp dotSize10.png"/>
+                    <pic:cNvPr id="0" name="Picture 2" descr="Z:\chantelgarcia\Documents\Monash\Units\2014\FIT3140\Assignments\Assignment 4\Profiling\UPDATED Snapshots\Before\3x2 1.2mp dotSize10.png"/>
+                    <pic:cNvPicPr>
+                      <a:picLocks noChangeAspect="1" noChangeArrowheads="1"/>
+                    </pic:cNvPicPr>
+                  </pic:nvPicPr>
+                  <pic:blipFill>
+                    <a:blip r:embed="rId6">
+                      <a:extLst>
+                        <a:ext uri="{28A0092B-C50C-407E-A947-70E740481C1C}">
+                          <a14:useLocalDpi xmlns:a14="http://schemas.microsoft.com/office/drawing/2010/main" val="0"/>
+                        </a:ext>
+                      </a:extLst>
+                    </a:blip>
+                    <a:srcRect/>
+                    <a:stretch>
+                      <a:fillRect/>
+                    </a:stretch>
+                  </pic:blipFill>
+                  <pic:spPr bwMode="auto">
+                    <a:xfrm>
+                      <a:off x="0" y="0"/>
+                      <a:ext cx="5728335" cy="2196465"/>
+                    </a:xfrm>
+                    <a:prstGeom prst="rect">
+                      <a:avLst/>
+                    </a:prstGeom>
+                    <a:noFill/>
+                    <a:ln>
+                      <a:noFill/>
+                    </a:ln>
+                  </pic:spPr>
+                </pic:pic>
+              </a:graphicData>
+            </a:graphic>
+          </wp:inline>
+        </w:drawing>
+      </w:r>
+    </w:p>
+    <w:p>
+      <w:pPr>
+        <w:rPr>
+          <w:rFonts w:ascii="Garamond" w:hAnsi="Garamond"/>
+          <w:color w:val="FF0000"/>
+          <w:sz w:val="20"/>
+          <w:szCs w:val="20"/>
+        </w:rPr>
+      </w:pPr>
+      <w:r>
+        <w:rPr>
+          <w:rFonts w:ascii="Garamond" w:hAnsi="Garamond"/>
+          <w:color w:val="FF0000"/>
+          <w:sz w:val="20"/>
+          <w:szCs w:val="20"/>
+        </w:rPr>
+        <w:t xml:space="preserve">CARMEN TODO: </w:t>
+      </w:r>
+    </w:p>
+    <w:p>
+      <w:pPr>
+        <w:rPr>
+          <w:rFonts w:ascii="Garamond" w:hAnsi="Garamond"/>
+          <w:color w:val="FF0000"/>
+          <w:sz w:val="20"/>
+          <w:szCs w:val="20"/>
+        </w:rPr>
+      </w:pPr>
+    </w:p>
+    <w:p>
+      <w:pPr>
+        <w:rPr>
+          <w:rFonts w:ascii="Garamond" w:hAnsi="Garamond"/>
+          <w:b/>
+          <w:sz w:val="24"/>
+          <w:szCs w:val="24"/>
+        </w:rPr>
+      </w:pPr>
+      <w:proofErr w:type="gramStart"/>
+      <w:r>
+        <w:rPr>
+          <w:rFonts w:ascii="Garamond" w:hAnsi="Garamond"/>
+          <w:b/>
+          <w:sz w:val="24"/>
+          <w:szCs w:val="24"/>
+        </w:rPr>
+        <w:t>4 :</w:t>
+      </w:r>
+      <w:proofErr w:type="gramEnd"/>
+      <w:r>
+        <w:rPr>
+          <w:rFonts w:ascii="Garamond" w:hAnsi="Garamond"/>
+          <w:b/>
+          <w:sz w:val="24"/>
+          <w:szCs w:val="24"/>
+        </w:rPr>
+        <w:t xml:space="preserve"> 3 aspect ratio 1.2 megapixel image</w:t>
+      </w:r>
+    </w:p>
+    <w:p>
+      <w:pPr>
+        <w:rPr>
+          <w:rFonts w:ascii="Garamond" w:hAnsi="Garamond"/>
+          <w:sz w:val="20"/>
+          <w:szCs w:val="20"/>
+        </w:rPr>
+      </w:pPr>
+      <w:r>
+        <w:rPr>
+          <w:rFonts w:ascii="Garamond" w:hAnsi="Garamond"/>
+          <w:noProof/>
+          <w:sz w:val="20"/>
+          <w:szCs w:val="20"/>
+          <w:lang w:val="en-GB"/>
+        </w:rPr>
+        <w:drawing>
+          <wp:inline distT="0" distB="0" distL="0" distR="0">
+            <wp:extent cx="5728335" cy="2186305"/>
+            <wp:effectExtent l="0" t="0" r="5715" b="4445"/>
+            <wp:docPr id="31" name="Picture 31" descr="Z:\chantelgarcia\Documents\Monash\Units\2014\FIT3140\Assignments\Assignment 4\Profiling\UPDATED Snapshots\Before\4x3 1.2mp dotSize10.png"/>
+            <wp:cNvGraphicFramePr>
+              <a:graphicFrameLocks xmlns:a="http://schemas.openxmlformats.org/drawingml/2006/main" noChangeAspect="1"/>
+            </wp:cNvGraphicFramePr>
+            <a:graphic xmlns:a="http://schemas.openxmlformats.org/drawingml/2006/main">
+              <a:graphicData uri="http://schemas.openxmlformats.org/drawingml/2006/picture">
+                <pic:pic xmlns:pic="http://schemas.openxmlformats.org/drawingml/2006/picture">
+                  <pic:nvPicPr>
+                    <pic:cNvPr id="0" name="Picture 8" descr="Z:\chantelgarcia\Documents\Monash\Units\2014\FIT3140\Assignments\Assignment 4\Profiling\UPDATED Snapshots\Before\4x3 1.2mp dotSize10.png"/>
                     <pic:cNvPicPr>
                       <a:picLocks noChangeAspect="1" noChangeArrowheads="1"/>
                     </pic:cNvPicPr>
@@ -5294,7 +6884,7 @@
                   <pic:spPr bwMode="auto">
                     <a:xfrm>
                       <a:off x="0" y="0"/>
-                      <a:ext cx="5724525" cy="2181225"/>
+                      <a:ext cx="5728335" cy="2186305"/>
                     </a:xfrm>
                     <a:prstGeom prst="rect">
                       <a:avLst/>
@@ -5334,7 +6924,6 @@
       <w:pPr>
         <w:rPr>
           <w:rFonts w:ascii="Garamond" w:hAnsi="Garamond"/>
-          <w:color w:val="FF0000"/>
           <w:sz w:val="20"/>
           <w:szCs w:val="20"/>
         </w:rPr>
@@ -5349,6 +6938,7 @@
           <w:szCs w:val="24"/>
         </w:rPr>
       </w:pPr>
+      <w:proofErr w:type="gramStart"/>
       <w:r>
         <w:rPr>
           <w:rFonts w:ascii="Garamond" w:hAnsi="Garamond"/>
@@ -5356,8 +6946,9 @@
           <w:sz w:val="24"/>
           <w:szCs w:val="24"/>
         </w:rPr>
-        <w:t>4 : 3</w:t>
-      </w:r>
+        <w:t>4 :</w:t>
+      </w:r>
+      <w:proofErr w:type="gramEnd"/>
       <w:r>
         <w:rPr>
           <w:rFonts w:ascii="Garamond" w:hAnsi="Garamond"/>
@@ -5365,7 +6956,7 @@
           <w:sz w:val="24"/>
           <w:szCs w:val="24"/>
         </w:rPr>
-        <w:t xml:space="preserve"> aspect ratio 1.2 megapixel image</w:t>
+        <w:t xml:space="preserve"> 3 aspect ratio 13 megapixel image</w:t>
       </w:r>
     </w:p>
     <w:p>
@@ -5383,135 +6974,6 @@
           <w:sz w:val="20"/>
           <w:szCs w:val="20"/>
           <w:lang w:val="en-GB"/>
-        </w:rPr>
-        <w:drawing>
-          <wp:inline distT="0" distB="0" distL="0" distR="0" wp14:anchorId="0FB3E8BB" wp14:editId="03F414BF">
-            <wp:extent cx="5724525" cy="2181225"/>
-            <wp:effectExtent l="0" t="0" r="9525" b="9525"/>
-            <wp:docPr id="16" name="Picture 16" descr="Z:\chantelgarcia\Documents\Monash\Units\2014\FIT3140\Assignments\Assignment 4\Profiling\Snapshots\BEFORE\4x3 1.2mp dotSize10.png"/>
-            <wp:cNvGraphicFramePr>
-              <a:graphicFrameLocks xmlns:a="http://schemas.openxmlformats.org/drawingml/2006/main" noChangeAspect="1"/>
-            </wp:cNvGraphicFramePr>
-            <a:graphic xmlns:a="http://schemas.openxmlformats.org/drawingml/2006/main">
-              <a:graphicData uri="http://schemas.openxmlformats.org/drawingml/2006/picture">
-                <pic:pic xmlns:pic="http://schemas.openxmlformats.org/drawingml/2006/picture">
-                  <pic:nvPicPr>
-                    <pic:cNvPr id="0" name="Picture 5" descr="Z:\chantelgarcia\Documents\Monash\Units\2014\FIT3140\Assignments\Assignment 4\Profiling\Snapshots\BEFORE\4x3 1.2mp dotSize10.png"/>
-                    <pic:cNvPicPr>
-                      <a:picLocks noChangeAspect="1" noChangeArrowheads="1"/>
-                    </pic:cNvPicPr>
-                  </pic:nvPicPr>
-                  <pic:blipFill>
-                    <a:blip r:embed="rId6">
-                      <a:extLst>
-                        <a:ext uri="{28A0092B-C50C-407E-A947-70E740481C1C}">
-                          <a14:useLocalDpi xmlns:a14="http://schemas.microsoft.com/office/drawing/2010/main" val="0"/>
-                        </a:ext>
-                      </a:extLst>
-                    </a:blip>
-                    <a:srcRect/>
-                    <a:stretch>
-                      <a:fillRect/>
-                    </a:stretch>
-                  </pic:blipFill>
-                  <pic:spPr bwMode="auto">
-                    <a:xfrm>
-                      <a:off x="0" y="0"/>
-                      <a:ext cx="5724525" cy="2181225"/>
-                    </a:xfrm>
-                    <a:prstGeom prst="rect">
-                      <a:avLst/>
-                    </a:prstGeom>
-                    <a:noFill/>
-                    <a:ln>
-                      <a:noFill/>
-                    </a:ln>
-                  </pic:spPr>
-                </pic:pic>
-              </a:graphicData>
-            </a:graphic>
-          </wp:inline>
-        </w:drawing>
-      </w:r>
-    </w:p>
-    <w:p>
-      <w:pPr>
-        <w:rPr>
-          <w:rFonts w:ascii="Garamond" w:hAnsi="Garamond"/>
-          <w:color w:val="FF0000"/>
-          <w:sz w:val="20"/>
-          <w:szCs w:val="20"/>
-        </w:rPr>
-      </w:pPr>
-      <w:r>
-        <w:rPr>
-          <w:rFonts w:ascii="Garamond" w:hAnsi="Garamond"/>
-          <w:color w:val="FF0000"/>
-          <w:sz w:val="20"/>
-          <w:szCs w:val="20"/>
-        </w:rPr>
-        <w:t xml:space="preserve">CARMEN TODO: </w:t>
-      </w:r>
-    </w:p>
-    <w:p>
-      <w:pPr>
-        <w:rPr>
-          <w:rFonts w:ascii="Garamond" w:hAnsi="Garamond"/>
-          <w:sz w:val="20"/>
-          <w:szCs w:val="20"/>
-        </w:rPr>
-      </w:pPr>
-    </w:p>
-    <w:p>
-      <w:pPr>
-        <w:rPr>
-          <w:rFonts w:ascii="Garamond" w:hAnsi="Garamond"/>
-          <w:b/>
-          <w:sz w:val="24"/>
-          <w:szCs w:val="24"/>
-        </w:rPr>
-      </w:pPr>
-      <w:r>
-        <w:rPr>
-          <w:rFonts w:ascii="Garamond" w:hAnsi="Garamond"/>
-          <w:b/>
-          <w:sz w:val="24"/>
-          <w:szCs w:val="24"/>
-        </w:rPr>
-        <w:t>4 : 3</w:t>
-      </w:r>
-      <w:r>
-        <w:rPr>
-          <w:rFonts w:ascii="Garamond" w:hAnsi="Garamond"/>
-          <w:b/>
-          <w:sz w:val="24"/>
-          <w:szCs w:val="24"/>
-        </w:rPr>
-        <w:t xml:space="preserve"> aspect ratio 13</w:t>
-      </w:r>
-      <w:r>
-        <w:rPr>
-          <w:rFonts w:ascii="Garamond" w:hAnsi="Garamond"/>
-          <w:b/>
-          <w:sz w:val="24"/>
-          <w:szCs w:val="24"/>
-        </w:rPr>
-        <w:t xml:space="preserve"> megapixel image</w:t>
-      </w:r>
-    </w:p>
-    <w:p>
-      <w:pPr>
-        <w:rPr>
-          <w:rFonts w:ascii="Garamond" w:hAnsi="Garamond"/>
-          <w:sz w:val="20"/>
-          <w:szCs w:val="20"/>
-        </w:rPr>
-      </w:pPr>
-      <w:r>
-        <w:rPr>
-          <w:rFonts w:ascii="Garamond" w:hAnsi="Garamond"/>
-          <w:sz w:val="20"/>
-          <w:szCs w:val="20"/>
         </w:rPr>
         <w:lastRenderedPageBreak/>
         <mc:AlternateContent>
@@ -5630,8 +7092,10 @@
       <w:r>
         <w:rPr>
           <w:rFonts w:ascii="Garamond" w:hAnsi="Garamond"/>
-          <w:sz w:val="20"/>
-          <w:szCs w:val="20"/>
+          <w:noProof/>
+          <w:sz w:val="20"/>
+          <w:szCs w:val="20"/>
+          <w:lang w:val="en-GB"/>
         </w:rPr>
         <w:drawing>
           <wp:anchor distT="0" distB="0" distL="114300" distR="114300" simplePos="0" relativeHeight="251677696" behindDoc="0" locked="0" layoutInCell="1" allowOverlap="1" wp14:anchorId="06917B27" wp14:editId="162E4609">
@@ -5705,10 +7169,10 @@
           <w:lang w:val="en-GB"/>
         </w:rPr>
         <w:drawing>
-          <wp:inline distT="0" distB="0" distL="0" distR="0" wp14:anchorId="79F7047C" wp14:editId="1473F446">
-            <wp:extent cx="5724525" cy="2181225"/>
-            <wp:effectExtent l="0" t="0" r="9525" b="9525"/>
-            <wp:docPr id="17" name="Picture 17" descr="Z:\chantelgarcia\Documents\Monash\Units\2014\FIT3140\Assignments\Assignment 4\Profiling\Snapshots\BEFORE\4x3 13mp dotsize10.png"/>
+          <wp:inline distT="0" distB="0" distL="0" distR="0">
+            <wp:extent cx="5728335" cy="2207260"/>
+            <wp:effectExtent l="0" t="0" r="5715" b="2540"/>
+            <wp:docPr id="11" name="Picture 11" descr="Z:\chantelgarcia\Documents\Monash\Units\2014\FIT3140\Assignments\Assignment 4\Profiling\UPDATED Snapshots\Before\4x3 13mp dotSize10.png"/>
             <wp:cNvGraphicFramePr>
               <a:graphicFrameLocks xmlns:a="http://schemas.openxmlformats.org/drawingml/2006/main" noChangeAspect="1"/>
             </wp:cNvGraphicFramePr>
@@ -5716,7 +7180,7 @@
               <a:graphicData uri="http://schemas.openxmlformats.org/drawingml/2006/picture">
                 <pic:pic xmlns:pic="http://schemas.openxmlformats.org/drawingml/2006/picture">
                   <pic:nvPicPr>
-                    <pic:cNvPr id="0" name="Picture 6" descr="Z:\chantelgarcia\Documents\Monash\Units\2014\FIT3140\Assignments\Assignment 4\Profiling\Snapshots\BEFORE\4x3 13mp dotsize10.png"/>
+                    <pic:cNvPr id="0" name="Picture 4" descr="Z:\chantelgarcia\Documents\Monash\Units\2014\FIT3140\Assignments\Assignment 4\Profiling\UPDATED Snapshots\Before\4x3 13mp dotSize10.png"/>
                     <pic:cNvPicPr>
                       <a:picLocks noChangeAspect="1" noChangeArrowheads="1"/>
                     </pic:cNvPicPr>
@@ -5737,7 +7201,7 @@
                   <pic:spPr bwMode="auto">
                     <a:xfrm>
                       <a:off x="0" y="0"/>
-                      <a:ext cx="5724525" cy="2181225"/>
+                      <a:ext cx="5728335" cy="2207260"/>
                     </a:xfrm>
                     <a:prstGeom prst="rect">
                       <a:avLst/>
@@ -5831,6 +7295,7 @@
           <w:szCs w:val="24"/>
         </w:rPr>
       </w:pPr>
+      <w:proofErr w:type="gramStart"/>
       <w:r>
         <w:rPr>
           <w:rFonts w:ascii="Garamond" w:hAnsi="Garamond"/>
@@ -5838,7 +7303,17 @@
           <w:sz w:val="24"/>
           <w:szCs w:val="24"/>
         </w:rPr>
-        <w:t>3 : 2 aspect ratio 1.2 megapixel image</w:t>
+        <w:t>3 :</w:t>
+      </w:r>
+      <w:proofErr w:type="gramEnd"/>
+      <w:r>
+        <w:rPr>
+          <w:rFonts w:ascii="Garamond" w:hAnsi="Garamond"/>
+          <w:b/>
+          <w:sz w:val="24"/>
+          <w:szCs w:val="24"/>
+        </w:rPr>
+        <w:t xml:space="preserve"> 2 aspect ratio 1.2 megapixel image</w:t>
       </w:r>
     </w:p>
     <w:p>
@@ -5859,9 +7334,9 @@
         </w:rPr>
         <w:drawing>
           <wp:inline distT="0" distB="0" distL="0" distR="0">
-            <wp:extent cx="5724525" cy="2181225"/>
-            <wp:effectExtent l="0" t="0" r="9525" b="9525"/>
-            <wp:docPr id="23" name="Picture 23" descr="Z:\chantelgarcia\Documents\Monash\Units\2014\FIT3140\Assignments\Assignment 4\Profiling\Snapshots\AFTER\3x2 1.2mp dotSize10.png"/>
+            <wp:extent cx="5728335" cy="2217420"/>
+            <wp:effectExtent l="0" t="0" r="5715" b="0"/>
+            <wp:docPr id="12" name="Picture 12" descr="Z:\chantelgarcia\Documents\Monash\Units\2014\FIT3140\Assignments\Assignment 4\Profiling\UPDATED Snapshots\After\3x2 1.2mp dotSize10.png"/>
             <wp:cNvGraphicFramePr>
               <a:graphicFrameLocks xmlns:a="http://schemas.openxmlformats.org/drawingml/2006/main" noChangeAspect="1"/>
             </wp:cNvGraphicFramePr>
@@ -5869,7 +7344,7 @@
               <a:graphicData uri="http://schemas.openxmlformats.org/drawingml/2006/picture">
                 <pic:pic xmlns:pic="http://schemas.openxmlformats.org/drawingml/2006/picture">
                   <pic:nvPicPr>
-                    <pic:cNvPr id="0" name="Picture 10" descr="Z:\chantelgarcia\Documents\Monash\Units\2014\FIT3140\Assignments\Assignment 4\Profiling\Snapshots\AFTER\3x2 1.2mp dotSize10.png"/>
+                    <pic:cNvPr id="0" name="Picture 5" descr="Z:\chantelgarcia\Documents\Monash\Units\2014\FIT3140\Assignments\Assignment 4\Profiling\UPDATED Snapshots\After\3x2 1.2mp dotSize10.png"/>
                     <pic:cNvPicPr>
                       <a:picLocks noChangeAspect="1" noChangeArrowheads="1"/>
                     </pic:cNvPicPr>
@@ -5890,7 +7365,7 @@
                   <pic:spPr bwMode="auto">
                     <a:xfrm>
                       <a:off x="0" y="0"/>
-                      <a:ext cx="5724525" cy="2181225"/>
+                      <a:ext cx="5728335" cy="2217420"/>
                     </a:xfrm>
                     <a:prstGeom prst="rect">
                       <a:avLst/>
@@ -5944,6 +7419,7 @@
           <w:szCs w:val="24"/>
         </w:rPr>
       </w:pPr>
+      <w:proofErr w:type="gramStart"/>
       <w:r>
         <w:rPr>
           <w:rFonts w:ascii="Garamond" w:hAnsi="Garamond"/>
@@ -5951,22 +7427,34 @@
           <w:sz w:val="24"/>
           <w:szCs w:val="24"/>
         </w:rPr>
-        <w:t>4 : 3 aspect ratio 1.2 megapixel image</w:t>
-      </w:r>
-    </w:p>
-    <w:p>
-      <w:pPr>
-        <w:rPr>
-          <w:rFonts w:ascii="Garamond" w:hAnsi="Garamond"/>
-          <w:sz w:val="20"/>
-          <w:szCs w:val="20"/>
-        </w:rPr>
-      </w:pPr>
-      <w:r>
-        <w:rPr>
-          <w:rFonts w:ascii="Garamond" w:hAnsi="Garamond"/>
-          <w:sz w:val="20"/>
-          <w:szCs w:val="20"/>
+        <w:t>4 :</w:t>
+      </w:r>
+      <w:proofErr w:type="gramEnd"/>
+      <w:r>
+        <w:rPr>
+          <w:rFonts w:ascii="Garamond" w:hAnsi="Garamond"/>
+          <w:b/>
+          <w:sz w:val="24"/>
+          <w:szCs w:val="24"/>
+        </w:rPr>
+        <w:t xml:space="preserve"> 3 aspect ratio 1.2 megapixel image</w:t>
+      </w:r>
+    </w:p>
+    <w:p>
+      <w:pPr>
+        <w:rPr>
+          <w:rFonts w:ascii="Garamond" w:hAnsi="Garamond"/>
+          <w:sz w:val="20"/>
+          <w:szCs w:val="20"/>
+        </w:rPr>
+      </w:pPr>
+      <w:r>
+        <w:rPr>
+          <w:rFonts w:ascii="Garamond" w:hAnsi="Garamond"/>
+          <w:noProof/>
+          <w:sz w:val="20"/>
+          <w:szCs w:val="20"/>
+          <w:lang w:val="en-GB"/>
         </w:rPr>
         <w:lastRenderedPageBreak/>
         <w:drawing>
@@ -6035,8 +7523,10 @@
       <w:r>
         <w:rPr>
           <w:rFonts w:ascii="Garamond" w:hAnsi="Garamond"/>
-          <w:sz w:val="20"/>
-          <w:szCs w:val="20"/>
+          <w:noProof/>
+          <w:sz w:val="20"/>
+          <w:szCs w:val="20"/>
+          <w:lang w:val="en-GB"/>
         </w:rPr>
         <mc:AlternateContent>
           <mc:Choice Requires="wps">
@@ -6160,10 +7650,10 @@
           <w:lang w:val="en-GB"/>
         </w:rPr>
         <w:drawing>
-          <wp:inline distT="0" distB="0" distL="0" distR="0" wp14:anchorId="05EED069" wp14:editId="35BDF55B">
-            <wp:extent cx="5724525" cy="2181225"/>
-            <wp:effectExtent l="0" t="0" r="9525" b="9525"/>
-            <wp:docPr id="20" name="Picture 20" descr="Z:\chantelgarcia\Documents\Monash\Units\2014\FIT3140\Assignments\Assignment 4\Profiling\Snapshots\AFTER\4x3 1.2mp dotSize10.png"/>
+          <wp:inline distT="0" distB="0" distL="0" distR="0">
+            <wp:extent cx="5728335" cy="2217420"/>
+            <wp:effectExtent l="0" t="0" r="5715" b="0"/>
+            <wp:docPr id="18" name="Picture 18" descr="Z:\chantelgarcia\Documents\Monash\Units\2014\FIT3140\Assignments\Assignment 4\Profiling\UPDATED Snapshots\After\4x3 1.2mp dotSize10.png"/>
             <wp:cNvGraphicFramePr>
               <a:graphicFrameLocks xmlns:a="http://schemas.openxmlformats.org/drawingml/2006/main" noChangeAspect="1"/>
             </wp:cNvGraphicFramePr>
@@ -6171,7 +7661,7 @@
               <a:graphicData uri="http://schemas.openxmlformats.org/drawingml/2006/picture">
                 <pic:pic xmlns:pic="http://schemas.openxmlformats.org/drawingml/2006/picture">
                   <pic:nvPicPr>
-                    <pic:cNvPr id="0" name="Picture 9" descr="Z:\chantelgarcia\Documents\Monash\Units\2014\FIT3140\Assignments\Assignment 4\Profiling\Snapshots\AFTER\4x3 1.2mp dotSize10.png"/>
+                    <pic:cNvPr id="0" name="Picture 6" descr="Z:\chantelgarcia\Documents\Monash\Units\2014\FIT3140\Assignments\Assignment 4\Profiling\UPDATED Snapshots\After\4x3 1.2mp dotSize10.png"/>
                     <pic:cNvPicPr>
                       <a:picLocks noChangeAspect="1" noChangeArrowheads="1"/>
                     </pic:cNvPicPr>
@@ -6192,7 +7682,7 @@
                   <pic:spPr bwMode="auto">
                     <a:xfrm>
                       <a:off x="0" y="0"/>
-                      <a:ext cx="5724525" cy="2181225"/>
+                      <a:ext cx="5728335" cy="2217420"/>
                     </a:xfrm>
                     <a:prstGeom prst="rect">
                       <a:avLst/>
@@ -6246,6 +7736,7 @@
           <w:szCs w:val="24"/>
         </w:rPr>
       </w:pPr>
+      <w:proofErr w:type="gramStart"/>
       <w:r>
         <w:rPr>
           <w:rFonts w:ascii="Garamond" w:hAnsi="Garamond"/>
@@ -6253,7 +7744,17 @@
           <w:sz w:val="24"/>
           <w:szCs w:val="24"/>
         </w:rPr>
-        <w:t>4 : 3 aspect ratio 13 megapixel image</w:t>
+        <w:t>4 :</w:t>
+      </w:r>
+      <w:proofErr w:type="gramEnd"/>
+      <w:r>
+        <w:rPr>
+          <w:rFonts w:ascii="Garamond" w:hAnsi="Garamond"/>
+          <w:b/>
+          <w:sz w:val="24"/>
+          <w:szCs w:val="24"/>
+        </w:rPr>
+        <w:t xml:space="preserve"> 3 aspect ratio 13 megapixel image</w:t>
       </w:r>
     </w:p>
     <w:p>
@@ -6274,9 +7775,9 @@
         </w:rPr>
         <w:drawing>
           <wp:inline distT="0" distB="0" distL="0" distR="0">
-            <wp:extent cx="5724525" cy="2181225"/>
-            <wp:effectExtent l="0" t="0" r="9525" b="9525"/>
-            <wp:docPr id="19" name="Picture 19" descr="Z:\chantelgarcia\Documents\Monash\Units\2014\FIT3140\Assignments\Assignment 4\Profiling\Snapshots\AFTER\4x3 13mp dotsize10.png"/>
+            <wp:extent cx="5728335" cy="2207260"/>
+            <wp:effectExtent l="0" t="0" r="5715" b="2540"/>
+            <wp:docPr id="30" name="Picture 30" descr="Z:\chantelgarcia\Documents\Monash\Units\2014\FIT3140\Assignments\Assignment 4\Profiling\UPDATED Snapshots\After\4x3 13mp dotSize10.png"/>
             <wp:cNvGraphicFramePr>
               <a:graphicFrameLocks xmlns:a="http://schemas.openxmlformats.org/drawingml/2006/main" noChangeAspect="1"/>
             </wp:cNvGraphicFramePr>
@@ -6284,7 +7785,7 @@
               <a:graphicData uri="http://schemas.openxmlformats.org/drawingml/2006/picture">
                 <pic:pic xmlns:pic="http://schemas.openxmlformats.org/drawingml/2006/picture">
                   <pic:nvPicPr>
-                    <pic:cNvPr id="0" name="Picture 8" descr="Z:\chantelgarcia\Documents\Monash\Units\2014\FIT3140\Assignments\Assignment 4\Profiling\Snapshots\AFTER\4x3 13mp dotsize10.png"/>
+                    <pic:cNvPr id="0" name="Picture 7" descr="Z:\chantelgarcia\Documents\Monash\Units\2014\FIT3140\Assignments\Assignment 4\Profiling\UPDATED Snapshots\After\4x3 13mp dotSize10.png"/>
                     <pic:cNvPicPr>
                       <a:picLocks noChangeAspect="1" noChangeArrowheads="1"/>
                     </pic:cNvPicPr>
@@ -6305,7 +7806,7 @@
                   <pic:spPr bwMode="auto">
                     <a:xfrm>
                       <a:off x="0" y="0"/>
-                      <a:ext cx="5724525" cy="2181225"/>
+                      <a:ext cx="5728335" cy="2207260"/>
                     </a:xfrm>
                     <a:prstGeom prst="rect">
                       <a:avLst/>

</xml_diff>